<commit_message>
revised consent form based on feedback from Daniel
</commit_message>
<xml_diff>
--- a/documentation/informed-consent-form_goal-b_pilot_2019-09-12.docx
+++ b/documentation/informed-consent-form_goal-b_pilot_2019-09-12.docx
@@ -1,6 +1,6 @@
 
 <file path=word/document.xml><?xml version="1.0" encoding="utf-8"?>
-<w:document xmlns:wpc="http://schemas.microsoft.com/office/word/2010/wordprocessingCanvas" xmlns:cx="http://schemas.microsoft.com/office/drawing/2014/chartex" xmlns:cx1="http://schemas.microsoft.com/office/drawing/2015/9/8/chartex" xmlns:cx2="http://schemas.microsoft.com/office/drawing/2015/10/21/chartex" xmlns:cx3="http://schemas.microsoft.com/office/drawing/2016/5/9/chartex" xmlns:cx4="http://schemas.microsoft.com/office/drawing/2016/5/10/chartex" xmlns:cx5="http://schemas.microsoft.com/office/drawing/2016/5/11/chartex" xmlns:cx6="http://schemas.microsoft.com/office/drawing/2016/5/12/chartex" xmlns:cx7="http://schemas.microsoft.com/office/drawing/2016/5/13/chartex" xmlns:cx8="http://schemas.microsoft.com/office/drawing/2016/5/14/chartex" xmlns:mc="http://schemas.openxmlformats.org/markup-compatibility/2006" xmlns:aink="http://schemas.microsoft.com/office/drawing/2016/ink" xmlns:am3d="http://schemas.microsoft.com/office/drawing/2017/model3d" xmlns:o="urn:schemas-microsoft-com:office:office" xmlns:r="http://schemas.openxmlformats.org/officeDocument/2006/relationships" xmlns:m="http://schemas.openxmlformats.org/officeDocument/2006/math" xmlns:v="urn:schemas-microsoft-com:vml" xmlns:wp14="http://schemas.microsoft.com/office/word/2010/wordprocessingDrawing" xmlns:wp="http://schemas.openxmlformats.org/drawingml/2006/wordprocessingDrawing" xmlns:w10="urn:schemas-microsoft-com:office:word" xmlns:w="http://schemas.openxmlformats.org/wordprocessingml/2006/main" xmlns:w14="http://schemas.microsoft.com/office/word/2010/wordml" xmlns:w15="http://schemas.microsoft.com/office/word/2012/wordml" xmlns:w16cid="http://schemas.microsoft.com/office/word/2016/wordml/cid" xmlns:w16se="http://schemas.microsoft.com/office/word/2015/wordml/symex" xmlns:wpg="http://schemas.microsoft.com/office/word/2010/wordprocessingGroup" xmlns:wpi="http://schemas.microsoft.com/office/word/2010/wordprocessingInk" xmlns:wne="http://schemas.microsoft.com/office/word/2006/wordml" xmlns:wps="http://schemas.microsoft.com/office/word/2010/wordprocessingShape" mc:Ignorable="w14 w15 w16se w16cid wp14">
+<w:document xmlns:wpc="http://schemas.microsoft.com/office/word/2010/wordprocessingCanvas" xmlns:mc="http://schemas.openxmlformats.org/markup-compatibility/2006" xmlns:o="urn:schemas-microsoft-com:office:office" xmlns:r="http://schemas.openxmlformats.org/officeDocument/2006/relationships" xmlns:m="http://schemas.openxmlformats.org/officeDocument/2006/math" xmlns:v="urn:schemas-microsoft-com:vml" xmlns:wp14="http://schemas.microsoft.com/office/word/2010/wordprocessingDrawing" xmlns:wp="http://schemas.openxmlformats.org/drawingml/2006/wordprocessingDrawing" xmlns:w10="urn:schemas-microsoft-com:office:word" xmlns:w="http://schemas.openxmlformats.org/wordprocessingml/2006/main" xmlns:w14="http://schemas.microsoft.com/office/word/2010/wordml" xmlns:w15="http://schemas.microsoft.com/office/word/2012/wordml" xmlns:wpg="http://schemas.microsoft.com/office/word/2010/wordprocessingGroup" xmlns:wpi="http://schemas.microsoft.com/office/word/2010/wordprocessingInk" xmlns:wne="http://schemas.microsoft.com/office/word/2006/wordml" xmlns:wps="http://schemas.microsoft.com/office/word/2010/wordprocessingShape" mc:Ignorable="w14 w15 wp14">
   <w:body>
     <w:p>
       <w:pPr>
@@ -167,15 +167,22 @@
           <w:color w:val="auto"/>
           <w:szCs w:val="24"/>
         </w:rPr>
-        <w:t>The aim of this s</w:t>
-      </w:r>
-      <w:r>
-        <w:rPr>
-          <w:rFonts w:asciiTheme="minorHAnsi" w:hAnsiTheme="minorHAnsi" w:cstheme="minorHAnsi"/>
-          <w:color w:val="auto"/>
-          <w:szCs w:val="24"/>
-        </w:rPr>
-        <w:t xml:space="preserve">tudy is to gain an understanding of the factors that researchers rely on when they evaluate the credibility, or “corroboration” of published findings. This information will be used to guide the design of a study in which we will code information from published research and attempt to develop a quantitative procedure for estimating the credibility of published research findings. </w:t>
+        <w:t xml:space="preserve">Our overall aim is </w:t>
+      </w:r>
+      <w:r>
+        <w:rPr>
+          <w:rFonts w:asciiTheme="minorHAnsi" w:hAnsiTheme="minorHAnsi" w:cstheme="minorHAnsi"/>
+          <w:szCs w:val="24"/>
+        </w:rPr>
+        <w:t>to develop a general procedure for identifying empirical findings that would be particularly valuable to replicate.</w:t>
+      </w:r>
+      <w:r>
+        <w:rPr>
+          <w:rFonts w:asciiTheme="minorHAnsi" w:hAnsiTheme="minorHAnsi" w:cstheme="minorHAnsi"/>
+          <w:color w:val="auto"/>
+          <w:szCs w:val="24"/>
+        </w:rPr>
+        <w:t xml:space="preserve"> </w:t>
       </w:r>
     </w:p>
     <w:p>
@@ -207,39 +214,25 @@
           <w:color w:val="auto"/>
           <w:szCs w:val="24"/>
         </w:rPr>
-        <w:t>This study is performed by Peder M. Isager</w:t>
-      </w:r>
-      <w:r>
-        <w:rPr>
-          <w:rFonts w:asciiTheme="minorHAnsi" w:hAnsiTheme="minorHAnsi" w:cstheme="minorHAnsi"/>
-          <w:color w:val="auto"/>
-          <w:szCs w:val="24"/>
-        </w:rPr>
-        <w:t xml:space="preserve">, </w:t>
-      </w:r>
-      <w:r>
-        <w:rPr>
-          <w:rFonts w:asciiTheme="minorHAnsi" w:hAnsiTheme="minorHAnsi" w:cstheme="minorHAnsi"/>
-          <w:color w:val="auto"/>
-          <w:szCs w:val="24"/>
-        </w:rPr>
-        <w:t>a PhD student</w:t>
-      </w:r>
-      <w:r>
-        <w:rPr>
-          <w:rFonts w:asciiTheme="minorHAnsi" w:hAnsiTheme="minorHAnsi" w:cstheme="minorHAnsi"/>
-          <w:color w:val="auto"/>
-          <w:szCs w:val="24"/>
-        </w:rPr>
-        <w:t xml:space="preserve"> of the Hum</w:t>
-      </w:r>
-      <w:r>
-        <w:rPr>
-          <w:rFonts w:asciiTheme="minorHAnsi" w:hAnsiTheme="minorHAnsi" w:cstheme="minorHAnsi"/>
-          <w:color w:val="auto"/>
-          <w:szCs w:val="24"/>
-        </w:rPr>
-        <w:t xml:space="preserve">an-Technology Interaction group at Eindhoven University of Technology, and Anna van ‘t Veer, an assistant professor at Leiden University. </w:t>
+        <w:t xml:space="preserve">This study is performed by Peder M. Isager at Eindhoven University of Technology, and Anna </w:t>
+      </w:r>
+      <w:proofErr w:type="gramStart"/>
+      <w:r>
+        <w:rPr>
+          <w:rFonts w:asciiTheme="minorHAnsi" w:hAnsiTheme="minorHAnsi" w:cstheme="minorHAnsi"/>
+          <w:color w:val="auto"/>
+          <w:szCs w:val="24"/>
+        </w:rPr>
+        <w:t>van ‘t</w:t>
+      </w:r>
+      <w:proofErr w:type="gramEnd"/>
+      <w:r>
+        <w:rPr>
+          <w:rFonts w:asciiTheme="minorHAnsi" w:hAnsiTheme="minorHAnsi" w:cstheme="minorHAnsi"/>
+          <w:color w:val="auto"/>
+          <w:szCs w:val="24"/>
+        </w:rPr>
+        <w:t xml:space="preserve"> Veer at Leiden University. </w:t>
       </w:r>
     </w:p>
     <w:p>
@@ -302,32 +295,23 @@
       <w:r>
         <w:rPr>
           <w:rFonts w:asciiTheme="minorHAnsi" w:hAnsiTheme="minorHAnsi" w:cstheme="minorHAnsi"/>
-          <w:color w:val="auto"/>
-          <w:szCs w:val="24"/>
-        </w:rPr>
-        <w:t xml:space="preserve">Our overall aim is </w:t>
-      </w:r>
-      <w:r>
-        <w:rPr>
-          <w:rFonts w:ascii="Arial" w:hAnsi="Arial" w:cs="Arial"/>
           <w:sz w:val="22"/>
         </w:rPr>
-        <w:t xml:space="preserve">to develop a general procedure for identifying empirical findings that would be particularly valuable to replicate. As part of this procedure, we need to know what information researchers use when they evaluate the </w:t>
-      </w:r>
-      <w:r>
-        <w:rPr>
-          <w:rFonts w:ascii="Arial" w:hAnsi="Arial" w:cs="Arial"/>
-          <w:i/>
+        <w:t xml:space="preserve">In this study we will ask you a few questions about what pieces of information you take into account when you judge the </w:t>
+      </w:r>
+      <w:r>
+        <w:rPr>
+          <w:rFonts w:asciiTheme="minorHAnsi" w:hAnsiTheme="minorHAnsi" w:cstheme="minorHAnsi"/>
           <w:sz w:val="22"/>
         </w:rPr>
-        <w:t>credibility</w:t>
-      </w:r>
-      <w:r>
-        <w:rPr>
-          <w:rFonts w:ascii="Arial" w:hAnsi="Arial" w:cs="Arial"/>
+        <w:t xml:space="preserve">quality and quantity of evidence in support of a </w:t>
+      </w:r>
+      <w:r>
+        <w:rPr>
+          <w:rFonts w:asciiTheme="minorHAnsi" w:hAnsiTheme="minorHAnsi" w:cstheme="minorHAnsi"/>
           <w:sz w:val="22"/>
         </w:rPr>
-        <w:t xml:space="preserve"> of a finding. In this study we will ask you a few questions about what pieces of information you take into account when you judge the credibility of a published finding that is based on fMRI data. We will also ask you to provide us some feedback on the questions we ask, so that we can ensure that the survey is formulated in a way that makes sense to fMRI researchers who will take this survey in the future.  </w:t>
+        <w:t xml:space="preserve">finding that is based on fMRI data. We will also ask you to provide us some feedback on the questions we ask, so that we can ensure that the survey is formulated in a way that makes sense to fMRI researchers who will take this survey in the future.  </w:t>
       </w:r>
     </w:p>
     <w:p>
@@ -503,7 +487,23 @@
           <w:color w:val="auto"/>
           <w:szCs w:val="24"/>
         </w:rPr>
-        <w:t xml:space="preserve">approximately 15 </w:t>
+        <w:t xml:space="preserve">approximately </w:t>
+      </w:r>
+      <w:r>
+        <w:rPr>
+          <w:rFonts w:asciiTheme="minorHAnsi" w:hAnsiTheme="minorHAnsi" w:cstheme="minorHAnsi"/>
+          <w:color w:val="auto"/>
+          <w:szCs w:val="24"/>
+        </w:rPr>
+        <w:t>30</w:t>
+      </w:r>
+      <w:r>
+        <w:rPr>
+          <w:rFonts w:asciiTheme="minorHAnsi" w:hAnsiTheme="minorHAnsi" w:cstheme="minorHAnsi"/>
+          <w:color w:val="auto"/>
+          <w:szCs w:val="24"/>
+        </w:rPr>
+        <w:t xml:space="preserve"> </w:t>
       </w:r>
       <w:r>
         <w:rPr>
@@ -598,10 +598,16 @@
           <w:color w:val="auto"/>
           <w:szCs w:val="24"/>
         </w:rPr>
+        <w:t xml:space="preserve">you </w:t>
+      </w:r>
+      <w:r>
+        <w:rPr>
+          <w:rFonts w:asciiTheme="minorHAnsi" w:hAnsiTheme="minorHAnsi" w:cstheme="minorHAnsi"/>
+          <w:color w:val="auto"/>
+          <w:szCs w:val="24"/>
+        </w:rPr>
         <w:t>are</w:t>
       </w:r>
-      <w:bookmarkStart w:id="0" w:name="_GoBack"/>
-      <w:bookmarkEnd w:id="0"/>
       <w:r>
         <w:rPr>
           <w:rFonts w:asciiTheme="minorHAnsi" w:hAnsiTheme="minorHAnsi" w:cstheme="minorHAnsi"/>
@@ -702,15 +708,7 @@
           <w:color w:val="auto"/>
           <w:szCs w:val="24"/>
         </w:rPr>
-        <w:t>.</w:t>
-      </w:r>
-      <w:r>
-        <w:rPr>
-          <w:rFonts w:asciiTheme="minorHAnsi" w:hAnsiTheme="minorHAnsi" w:cstheme="minorHAnsi"/>
-          <w:color w:val="auto"/>
-          <w:szCs w:val="24"/>
-        </w:rPr>
-        <w:t xml:space="preserve"> </w:t>
+        <w:t xml:space="preserve">. </w:t>
       </w:r>
       <w:r>
         <w:rPr>
@@ -856,7 +854,6 @@
           <w:sz w:val="24"/>
           <w:szCs w:val="24"/>
         </w:rPr>
-        <w:lastRenderedPageBreak/>
         <w:t>Confidentiality and u</w:t>
       </w:r>
       <w:r>
@@ -946,7 +943,79 @@
           <w:color w:val="auto"/>
           <w:szCs w:val="24"/>
         </w:rPr>
-        <w:t>All research conducted at the Human-Technology Interaction Group adheres to the Code of Ethics of the NIP (Nederlands Instituut voor Psychologen – Dutch Institute for Psychologists)</w:t>
+        <w:t>All research conducted at the Human-Technology Interaction Group adheres to the Code of Ethics of the NIP (</w:t>
+      </w:r>
+      <w:proofErr w:type="spellStart"/>
+      <w:r>
+        <w:rPr>
+          <w:rFonts w:asciiTheme="minorHAnsi" w:hAnsiTheme="minorHAnsi" w:cstheme="minorHAnsi"/>
+          <w:color w:val="auto"/>
+          <w:szCs w:val="24"/>
+        </w:rPr>
+        <w:t>Nederlands</w:t>
+      </w:r>
+      <w:proofErr w:type="spellEnd"/>
+      <w:r>
+        <w:rPr>
+          <w:rFonts w:asciiTheme="minorHAnsi" w:hAnsiTheme="minorHAnsi" w:cstheme="minorHAnsi"/>
+          <w:color w:val="auto"/>
+          <w:szCs w:val="24"/>
+        </w:rPr>
+        <w:t xml:space="preserve"> </w:t>
+      </w:r>
+      <w:proofErr w:type="spellStart"/>
+      <w:r>
+        <w:rPr>
+          <w:rFonts w:asciiTheme="minorHAnsi" w:hAnsiTheme="minorHAnsi" w:cstheme="minorHAnsi"/>
+          <w:color w:val="auto"/>
+          <w:szCs w:val="24"/>
+        </w:rPr>
+        <w:t>Instituut</w:t>
+      </w:r>
+      <w:proofErr w:type="spellEnd"/>
+      <w:r>
+        <w:rPr>
+          <w:rFonts w:asciiTheme="minorHAnsi" w:hAnsiTheme="minorHAnsi" w:cstheme="minorHAnsi"/>
+          <w:color w:val="auto"/>
+          <w:szCs w:val="24"/>
+        </w:rPr>
+        <w:t xml:space="preserve"> </w:t>
+      </w:r>
+      <w:proofErr w:type="spellStart"/>
+      <w:r>
+        <w:rPr>
+          <w:rFonts w:asciiTheme="minorHAnsi" w:hAnsiTheme="minorHAnsi" w:cstheme="minorHAnsi"/>
+          <w:color w:val="auto"/>
+          <w:szCs w:val="24"/>
+        </w:rPr>
+        <w:t>voor</w:t>
+      </w:r>
+      <w:proofErr w:type="spellEnd"/>
+      <w:r>
+        <w:rPr>
+          <w:rFonts w:asciiTheme="minorHAnsi" w:hAnsiTheme="minorHAnsi" w:cstheme="minorHAnsi"/>
+          <w:color w:val="auto"/>
+          <w:szCs w:val="24"/>
+        </w:rPr>
+        <w:t xml:space="preserve"> </w:t>
+      </w:r>
+      <w:proofErr w:type="spellStart"/>
+      <w:r>
+        <w:rPr>
+          <w:rFonts w:asciiTheme="minorHAnsi" w:hAnsiTheme="minorHAnsi" w:cstheme="minorHAnsi"/>
+          <w:color w:val="auto"/>
+          <w:szCs w:val="24"/>
+        </w:rPr>
+        <w:t>Psychologen</w:t>
+      </w:r>
+      <w:proofErr w:type="spellEnd"/>
+      <w:r>
+        <w:rPr>
+          <w:rFonts w:asciiTheme="minorHAnsi" w:hAnsiTheme="minorHAnsi" w:cstheme="minorHAnsi"/>
+          <w:color w:val="auto"/>
+          <w:szCs w:val="24"/>
+        </w:rPr>
+        <w:t xml:space="preserve"> – Dutch Institute for Psychologists)</w:t>
       </w:r>
       <w:r>
         <w:rPr>
@@ -1033,8 +1102,19 @@
           <w:color w:val="auto"/>
           <w:szCs w:val="24"/>
         </w:rPr>
-        <w:t>do not share personal information in the open response options.</w:t>
-      </w:r>
+        <w:t xml:space="preserve">do not share personal information in the open response </w:t>
+      </w:r>
+      <w:r>
+        <w:rPr>
+          <w:rFonts w:asciiTheme="minorHAnsi" w:hAnsiTheme="minorHAnsi" w:cstheme="minorHAnsi"/>
+          <w:b/>
+          <w:color w:val="auto"/>
+          <w:szCs w:val="24"/>
+        </w:rPr>
+        <w:lastRenderedPageBreak/>
+        <w:t>options.</w:t>
+      </w:r>
+      <w:commentRangeStart w:id="0"/>
       <w:r>
         <w:rPr>
           <w:rFonts w:asciiTheme="minorHAnsi" w:hAnsiTheme="minorHAnsi" w:cstheme="minorHAnsi"/>
@@ -1043,6 +1123,14 @@
         </w:rPr>
         <w:t xml:space="preserve"> </w:t>
       </w:r>
+      <w:commentRangeEnd w:id="0"/>
+      <w:r>
+        <w:rPr>
+          <w:rStyle w:val="CommentReference"/>
+          <w:rFonts w:asciiTheme="minorHAnsi" w:hAnsiTheme="minorHAnsi" w:cstheme="minorHAnsi"/>
+        </w:rPr>
+        <w:commentReference w:id="0"/>
+      </w:r>
       <w:r>
         <w:rPr>
           <w:rFonts w:asciiTheme="minorHAnsi" w:hAnsiTheme="minorHAnsi" w:cstheme="minorHAnsi"/>
@@ -1051,62 +1139,6 @@
         </w:rPr>
         <w:t xml:space="preserve">If personal information is shared in the open response boxes, the data will be deleted upon discovery. </w:t>
       </w:r>
-      <w:r>
-        <w:rPr>
-          <w:rFonts w:asciiTheme="minorHAnsi" w:hAnsiTheme="minorHAnsi" w:cstheme="minorHAnsi"/>
-          <w:color w:val="auto"/>
-          <w:szCs w:val="24"/>
-        </w:rPr>
-        <w:t>The goal of collect</w:t>
-      </w:r>
-      <w:r>
-        <w:rPr>
-          <w:rFonts w:asciiTheme="minorHAnsi" w:hAnsiTheme="minorHAnsi" w:cstheme="minorHAnsi"/>
-          <w:color w:val="auto"/>
-          <w:szCs w:val="24"/>
-        </w:rPr>
-        <w:t>ing</w:t>
-      </w:r>
-      <w:r>
-        <w:rPr>
-          <w:rFonts w:asciiTheme="minorHAnsi" w:hAnsiTheme="minorHAnsi" w:cstheme="minorHAnsi"/>
-          <w:color w:val="auto"/>
-          <w:szCs w:val="24"/>
-        </w:rPr>
-        <w:t xml:space="preserve">, analyzing, and storing this data is to answer the research question and publish the results in the scientific literature. </w:t>
-      </w:r>
-      <w:r>
-        <w:rPr>
-          <w:rFonts w:asciiTheme="minorHAnsi" w:hAnsiTheme="minorHAnsi" w:cstheme="minorHAnsi"/>
-          <w:color w:val="auto"/>
-          <w:szCs w:val="24"/>
-        </w:rPr>
-        <w:t xml:space="preserve">To protect your privacy, </w:t>
-      </w:r>
-      <w:r>
-        <w:rPr>
-          <w:rFonts w:asciiTheme="minorHAnsi" w:hAnsiTheme="minorHAnsi" w:cstheme="minorHAnsi"/>
-          <w:color w:val="auto"/>
-          <w:szCs w:val="24"/>
-        </w:rPr>
-        <w:t xml:space="preserve">no data that </w:t>
-      </w:r>
-      <w:r>
-        <w:rPr>
-          <w:rFonts w:asciiTheme="minorHAnsi" w:hAnsiTheme="minorHAnsi" w:cstheme="minorHAnsi"/>
-          <w:color w:val="auto"/>
-          <w:szCs w:val="24"/>
-        </w:rPr>
-        <w:t>(to the best of our knowledge and ability)</w:t>
-      </w:r>
-      <w:r>
-        <w:rPr>
-          <w:rFonts w:asciiTheme="minorHAnsi" w:hAnsiTheme="minorHAnsi" w:cstheme="minorHAnsi"/>
-          <w:color w:val="auto"/>
-          <w:szCs w:val="24"/>
-        </w:rPr>
-        <w:t xml:space="preserve"> can be used to personally identify you will be stored. </w:t>
-      </w:r>
     </w:p>
     <w:p>
       <w:pPr>
@@ -1183,7 +1215,39 @@
           <w:color w:val="auto"/>
           <w:szCs w:val="24"/>
         </w:rPr>
-        <w:t>for future research projects</w:t>
+        <w:t xml:space="preserve">for other researchers. </w:t>
+      </w:r>
+      <w:r>
+        <w:rPr>
+          <w:rFonts w:asciiTheme="minorHAnsi" w:hAnsiTheme="minorHAnsi" w:cstheme="minorHAnsi"/>
+          <w:color w:val="auto"/>
+          <w:szCs w:val="24"/>
+        </w:rPr>
+        <w:t xml:space="preserve">The collected data will </w:t>
+      </w:r>
+      <w:r>
+        <w:rPr>
+          <w:rFonts w:asciiTheme="minorHAnsi" w:hAnsiTheme="minorHAnsi" w:cstheme="minorHAnsi"/>
+          <w:color w:val="auto"/>
+          <w:szCs w:val="24"/>
+        </w:rPr>
+        <w:t xml:space="preserve">therefore </w:t>
+      </w:r>
+      <w:r>
+        <w:rPr>
+          <w:rFonts w:asciiTheme="minorHAnsi" w:hAnsiTheme="minorHAnsi" w:cstheme="minorHAnsi"/>
+          <w:color w:val="auto"/>
+          <w:szCs w:val="24"/>
+        </w:rPr>
+        <w:t xml:space="preserve">also </w:t>
+      </w:r>
+      <w:r>
+        <w:rPr>
+          <w:rFonts w:asciiTheme="minorHAnsi" w:hAnsiTheme="minorHAnsi" w:cstheme="minorHAnsi"/>
+          <w:color w:val="auto"/>
+          <w:szCs w:val="24"/>
+        </w:rPr>
+        <w:t>be made available to the general public</w:t>
       </w:r>
       <w:r>
         <w:rPr>
@@ -1199,9 +1263,38 @@
           <w:color w:val="auto"/>
           <w:szCs w:val="24"/>
         </w:rPr>
-        <w:t>within the Human Technology Interaction group</w:t>
-      </w:r>
-      <w:r>
+        <w:t>in a</w:t>
+      </w:r>
+      <w:r>
+        <w:rPr>
+          <w:rFonts w:asciiTheme="minorHAnsi" w:hAnsiTheme="minorHAnsi" w:cstheme="minorHAnsi"/>
+          <w:color w:val="auto"/>
+          <w:szCs w:val="24"/>
+        </w:rPr>
+        <w:t>n online</w:t>
+      </w:r>
+      <w:r>
+        <w:rPr>
+          <w:rFonts w:asciiTheme="minorHAnsi" w:hAnsiTheme="minorHAnsi" w:cstheme="minorHAnsi"/>
+          <w:color w:val="auto"/>
+          <w:szCs w:val="24"/>
+        </w:rPr>
+        <w:t xml:space="preserve"> data repository</w:t>
+      </w:r>
+      <w:r>
+        <w:rPr>
+          <w:rFonts w:asciiTheme="minorHAnsi" w:hAnsiTheme="minorHAnsi" w:cstheme="minorHAnsi"/>
+          <w:color w:val="auto"/>
+          <w:szCs w:val="24"/>
+        </w:rPr>
+        <w:t>.</w:t>
+      </w:r>
+      <w:r>
+        <w:rPr>
+          <w:rFonts w:asciiTheme="minorHAnsi" w:hAnsiTheme="minorHAnsi" w:cstheme="minorHAnsi"/>
+          <w:color w:val="auto"/>
+          <w:szCs w:val="24"/>
+        </w:rPr>
         <w:t xml:space="preserve"> </w:t>
       </w:r>
       <w:r>
@@ -1210,7 +1303,79 @@
           <w:color w:val="auto"/>
           <w:szCs w:val="24"/>
         </w:rPr>
-        <w:t>as well as for other researchers. The aim of those studies might be unrelated to the goals of this study</w:t>
+        <w:t>T</w:t>
+      </w:r>
+      <w:r>
+        <w:rPr>
+          <w:rFonts w:asciiTheme="minorHAnsi" w:hAnsiTheme="minorHAnsi" w:cstheme="minorHAnsi"/>
+          <w:color w:val="auto"/>
+          <w:szCs w:val="24"/>
+        </w:rPr>
+        <w:t xml:space="preserve">he data </w:t>
+      </w:r>
+      <w:r>
+        <w:rPr>
+          <w:rFonts w:asciiTheme="minorHAnsi" w:hAnsiTheme="minorHAnsi" w:cstheme="minorHAnsi"/>
+          <w:color w:val="auto"/>
+          <w:szCs w:val="24"/>
+        </w:rPr>
+        <w:t xml:space="preserve">that is </w:t>
+      </w:r>
+      <w:r>
+        <w:rPr>
+          <w:rFonts w:asciiTheme="minorHAnsi" w:hAnsiTheme="minorHAnsi" w:cstheme="minorHAnsi"/>
+          <w:color w:val="auto"/>
+          <w:szCs w:val="24"/>
+        </w:rPr>
+        <w:t xml:space="preserve">collected </w:t>
+      </w:r>
+      <w:r>
+        <w:rPr>
+          <w:rFonts w:asciiTheme="minorHAnsi" w:hAnsiTheme="minorHAnsi" w:cstheme="minorHAnsi"/>
+          <w:color w:val="auto"/>
+          <w:szCs w:val="24"/>
+        </w:rPr>
+        <w:t>in this study and that will be released to the public will</w:t>
+      </w:r>
+      <w:r>
+        <w:rPr>
+          <w:rFonts w:asciiTheme="minorHAnsi" w:hAnsiTheme="minorHAnsi" w:cstheme="minorHAnsi"/>
+          <w:color w:val="auto"/>
+          <w:szCs w:val="24"/>
+        </w:rPr>
+        <w:t xml:space="preserve"> (to the best of our knowledge and ability)</w:t>
+      </w:r>
+      <w:r>
+        <w:rPr>
+          <w:rFonts w:asciiTheme="minorHAnsi" w:hAnsiTheme="minorHAnsi" w:cstheme="minorHAnsi"/>
+          <w:color w:val="auto"/>
+          <w:szCs w:val="24"/>
+        </w:rPr>
+        <w:t xml:space="preserve"> not contain information that can identify you. It will include </w:t>
+      </w:r>
+      <w:r>
+        <w:rPr>
+          <w:rFonts w:asciiTheme="minorHAnsi" w:hAnsiTheme="minorHAnsi" w:cstheme="minorHAnsi"/>
+          <w:color w:val="auto"/>
+          <w:szCs w:val="24"/>
+        </w:rPr>
+        <w:t>all answers you provide during the study</w:t>
+      </w:r>
+      <w:r>
+        <w:rPr>
+          <w:rFonts w:asciiTheme="minorHAnsi" w:hAnsiTheme="minorHAnsi" w:cstheme="minorHAnsi"/>
+          <w:color w:val="auto"/>
+          <w:szCs w:val="24"/>
+        </w:rPr>
+        <w:t xml:space="preserve">. </w:t>
+      </w:r>
+      <w:r>
+        <w:rPr>
+          <w:rFonts w:asciiTheme="minorHAnsi" w:hAnsiTheme="minorHAnsi" w:cstheme="minorHAnsi"/>
+          <w:color w:val="auto"/>
+          <w:szCs w:val="24"/>
+        </w:rPr>
+        <w:t>The data shared online will not contain demographic variables</w:t>
       </w:r>
       <w:r>
         <w:rPr>
@@ -1220,149 +1385,75 @@
         </w:rPr>
         <w:t>.</w:t>
       </w:r>
-      <w:r>
-        <w:rPr>
-          <w:rFonts w:asciiTheme="minorHAnsi" w:hAnsiTheme="minorHAnsi" w:cstheme="minorHAnsi"/>
-          <w:color w:val="auto"/>
-          <w:szCs w:val="24"/>
-        </w:rPr>
-        <w:t xml:space="preserve"> The collected data will </w:t>
-      </w:r>
-      <w:r>
-        <w:rPr>
-          <w:rFonts w:asciiTheme="minorHAnsi" w:hAnsiTheme="minorHAnsi" w:cstheme="minorHAnsi"/>
-          <w:color w:val="auto"/>
-          <w:szCs w:val="24"/>
-        </w:rPr>
-        <w:t xml:space="preserve">therefore </w:t>
-      </w:r>
-      <w:r>
-        <w:rPr>
-          <w:rFonts w:asciiTheme="minorHAnsi" w:hAnsiTheme="minorHAnsi" w:cstheme="minorHAnsi"/>
-          <w:color w:val="auto"/>
-          <w:szCs w:val="24"/>
-        </w:rPr>
-        <w:t xml:space="preserve">also </w:t>
-      </w:r>
-      <w:r>
-        <w:rPr>
-          <w:rFonts w:asciiTheme="minorHAnsi" w:hAnsiTheme="minorHAnsi" w:cstheme="minorHAnsi"/>
-          <w:color w:val="auto"/>
-          <w:szCs w:val="24"/>
-        </w:rPr>
-        <w:t>be made available to the general public</w:t>
-      </w:r>
-      <w:r>
-        <w:rPr>
-          <w:rFonts w:asciiTheme="minorHAnsi" w:hAnsiTheme="minorHAnsi" w:cstheme="minorHAnsi"/>
-          <w:color w:val="auto"/>
-          <w:szCs w:val="24"/>
-        </w:rPr>
-        <w:t xml:space="preserve"> </w:t>
-      </w:r>
-      <w:r>
-        <w:rPr>
-          <w:rFonts w:asciiTheme="minorHAnsi" w:hAnsiTheme="minorHAnsi" w:cstheme="minorHAnsi"/>
-          <w:color w:val="auto"/>
-          <w:szCs w:val="24"/>
-        </w:rPr>
-        <w:t>in a</w:t>
-      </w:r>
-      <w:r>
-        <w:rPr>
-          <w:rFonts w:asciiTheme="minorHAnsi" w:hAnsiTheme="minorHAnsi" w:cstheme="minorHAnsi"/>
-          <w:color w:val="auto"/>
-          <w:szCs w:val="24"/>
-        </w:rPr>
-        <w:t>n online</w:t>
-      </w:r>
-      <w:r>
-        <w:rPr>
-          <w:rFonts w:asciiTheme="minorHAnsi" w:hAnsiTheme="minorHAnsi" w:cstheme="minorHAnsi"/>
-          <w:color w:val="auto"/>
-          <w:szCs w:val="24"/>
-        </w:rPr>
-        <w:t xml:space="preserve"> data repository</w:t>
-      </w:r>
-      <w:r>
-        <w:rPr>
-          <w:rFonts w:asciiTheme="minorHAnsi" w:hAnsiTheme="minorHAnsi" w:cstheme="minorHAnsi"/>
-          <w:color w:val="auto"/>
-          <w:szCs w:val="24"/>
-        </w:rPr>
-        <w:t>.</w:t>
-      </w:r>
-      <w:r>
-        <w:rPr>
-          <w:rFonts w:asciiTheme="minorHAnsi" w:hAnsiTheme="minorHAnsi" w:cstheme="minorHAnsi"/>
-          <w:color w:val="auto"/>
-          <w:szCs w:val="24"/>
-        </w:rPr>
-        <w:t xml:space="preserve"> </w:t>
-      </w:r>
-      <w:r>
-        <w:rPr>
-          <w:rFonts w:asciiTheme="minorHAnsi" w:hAnsiTheme="minorHAnsi" w:cstheme="minorHAnsi"/>
-          <w:color w:val="auto"/>
-          <w:szCs w:val="24"/>
-        </w:rPr>
-        <w:t>T</w:t>
-      </w:r>
-      <w:r>
-        <w:rPr>
-          <w:rFonts w:asciiTheme="minorHAnsi" w:hAnsiTheme="minorHAnsi" w:cstheme="minorHAnsi"/>
-          <w:color w:val="auto"/>
-          <w:szCs w:val="24"/>
-        </w:rPr>
-        <w:t xml:space="preserve">he data </w:t>
-      </w:r>
-      <w:r>
-        <w:rPr>
-          <w:rFonts w:asciiTheme="minorHAnsi" w:hAnsiTheme="minorHAnsi" w:cstheme="minorHAnsi"/>
-          <w:color w:val="auto"/>
-          <w:szCs w:val="24"/>
-        </w:rPr>
-        <w:t xml:space="preserve">that is </w:t>
-      </w:r>
-      <w:r>
-        <w:rPr>
-          <w:rFonts w:asciiTheme="minorHAnsi" w:hAnsiTheme="minorHAnsi" w:cstheme="minorHAnsi"/>
-          <w:color w:val="auto"/>
-          <w:szCs w:val="24"/>
-        </w:rPr>
-        <w:t xml:space="preserve">collected </w:t>
-      </w:r>
-      <w:r>
-        <w:rPr>
-          <w:rFonts w:asciiTheme="minorHAnsi" w:hAnsiTheme="minorHAnsi" w:cstheme="minorHAnsi"/>
-          <w:color w:val="auto"/>
-          <w:szCs w:val="24"/>
-        </w:rPr>
-        <w:t>in this study and that will be released to the public will</w:t>
-      </w:r>
-      <w:r>
-        <w:rPr>
-          <w:rFonts w:asciiTheme="minorHAnsi" w:hAnsiTheme="minorHAnsi" w:cstheme="minorHAnsi"/>
-          <w:color w:val="auto"/>
-          <w:szCs w:val="24"/>
-        </w:rPr>
-        <w:t xml:space="preserve"> (to the best of our knowledge and ability)</w:t>
-      </w:r>
-      <w:r>
-        <w:rPr>
-          <w:rFonts w:asciiTheme="minorHAnsi" w:hAnsiTheme="minorHAnsi" w:cstheme="minorHAnsi"/>
-          <w:color w:val="auto"/>
-          <w:szCs w:val="24"/>
-        </w:rPr>
-        <w:t xml:space="preserve"> not contain information that can identify you. It will include </w:t>
-      </w:r>
-      <w:r>
-        <w:rPr>
-          <w:rFonts w:asciiTheme="minorHAnsi" w:hAnsiTheme="minorHAnsi" w:cstheme="minorHAnsi"/>
-          <w:color w:val="auto"/>
-          <w:szCs w:val="24"/>
-        </w:rPr>
-        <w:t>all answers you provide during the study</w:t>
+    </w:p>
+    <w:p>
+      <w:pPr>
+        <w:spacing w:after="0" w:line="23" w:lineRule="atLeast"/>
+        <w:contextualSpacing/>
+        <w:rPr>
+          <w:rFonts w:asciiTheme="minorHAnsi" w:hAnsiTheme="minorHAnsi" w:cstheme="minorHAnsi"/>
+          <w:color w:val="auto"/>
+          <w:szCs w:val="24"/>
+        </w:rPr>
+      </w:pPr>
+    </w:p>
+    <w:p>
+      <w:pPr>
+        <w:spacing w:after="0" w:line="23" w:lineRule="atLeast"/>
+        <w:contextualSpacing/>
+        <w:rPr>
+          <w:rFonts w:asciiTheme="minorHAnsi" w:hAnsiTheme="minorHAnsi" w:cstheme="minorHAnsi"/>
+          <w:color w:val="auto"/>
+          <w:szCs w:val="24"/>
+        </w:rPr>
+      </w:pPr>
+      <w:r>
+        <w:rPr>
+          <w:rFonts w:asciiTheme="minorHAnsi" w:hAnsiTheme="minorHAnsi" w:cstheme="minorHAnsi"/>
+          <w:color w:val="auto"/>
+          <w:szCs w:val="24"/>
+        </w:rPr>
+        <w:t xml:space="preserve">At the </w:t>
+      </w:r>
+      <w:r>
+        <w:rPr>
+          <w:rFonts w:asciiTheme="minorHAnsi" w:hAnsiTheme="minorHAnsi" w:cstheme="minorHAnsi"/>
+          <w:color w:val="auto"/>
+          <w:szCs w:val="24"/>
+        </w:rPr>
+        <w:t xml:space="preserve">bottom of this </w:t>
+      </w:r>
+      <w:r>
+        <w:rPr>
+          <w:rFonts w:asciiTheme="minorHAnsi" w:hAnsiTheme="minorHAnsi" w:cstheme="minorHAnsi"/>
+          <w:color w:val="auto"/>
+          <w:szCs w:val="24"/>
+        </w:rPr>
+        <w:t>consent form, you can indicate whether or not you agree with the use of your data for future research</w:t>
+      </w:r>
+      <w:r>
+        <w:rPr>
+          <w:rFonts w:asciiTheme="minorHAnsi" w:hAnsiTheme="minorHAnsi" w:cstheme="minorHAnsi"/>
+          <w:color w:val="auto"/>
+          <w:szCs w:val="24"/>
+        </w:rPr>
+        <w:t xml:space="preserve"> and the distribution of your data by means of a</w:t>
+      </w:r>
+      <w:r>
+        <w:rPr>
+          <w:rFonts w:asciiTheme="minorHAnsi" w:hAnsiTheme="minorHAnsi" w:cstheme="minorHAnsi"/>
+          <w:color w:val="auto"/>
+          <w:szCs w:val="24"/>
+        </w:rPr>
+        <w:t xml:space="preserve">n </w:t>
+      </w:r>
+      <w:r>
+        <w:rPr>
+          <w:rFonts w:asciiTheme="minorHAnsi" w:hAnsiTheme="minorHAnsi" w:cstheme="minorHAnsi"/>
+          <w:color w:val="auto"/>
+          <w:szCs w:val="24"/>
+        </w:rPr>
+        <w:t>online data repository with open access for the general public</w:t>
       </w:r>
       <w:r>
         <w:rPr>
@@ -1378,133 +1469,7 @@
           <w:color w:val="auto"/>
           <w:szCs w:val="24"/>
         </w:rPr>
-        <w:t>The data shared online will not contain demographic variables</w:t>
-      </w:r>
-      <w:r>
-        <w:rPr>
-          <w:rFonts w:asciiTheme="minorHAnsi" w:hAnsiTheme="minorHAnsi" w:cstheme="minorHAnsi"/>
-          <w:color w:val="auto"/>
-          <w:szCs w:val="24"/>
-        </w:rPr>
-        <w:t>.</w:t>
-      </w:r>
-    </w:p>
-    <w:p>
-      <w:pPr>
-        <w:spacing w:after="0" w:line="23" w:lineRule="atLeast"/>
-        <w:contextualSpacing/>
-        <w:rPr>
-          <w:rFonts w:asciiTheme="minorHAnsi" w:hAnsiTheme="minorHAnsi" w:cstheme="minorHAnsi"/>
-          <w:color w:val="auto"/>
-          <w:szCs w:val="24"/>
-        </w:rPr>
-      </w:pPr>
-    </w:p>
-    <w:p>
-      <w:pPr>
-        <w:spacing w:after="0" w:line="23" w:lineRule="atLeast"/>
-        <w:contextualSpacing/>
-        <w:rPr>
-          <w:rFonts w:asciiTheme="minorHAnsi" w:hAnsiTheme="minorHAnsi" w:cstheme="minorHAnsi"/>
-          <w:color w:val="auto"/>
-          <w:szCs w:val="24"/>
-        </w:rPr>
-      </w:pPr>
-      <w:r>
-        <w:rPr>
-          <w:rFonts w:asciiTheme="minorHAnsi" w:hAnsiTheme="minorHAnsi" w:cstheme="minorHAnsi"/>
-          <w:color w:val="auto"/>
-          <w:szCs w:val="24"/>
-        </w:rPr>
-        <w:t xml:space="preserve">At the </w:t>
-      </w:r>
-      <w:r>
-        <w:rPr>
-          <w:rFonts w:asciiTheme="minorHAnsi" w:hAnsiTheme="minorHAnsi" w:cstheme="minorHAnsi"/>
-          <w:color w:val="auto"/>
-          <w:szCs w:val="24"/>
-        </w:rPr>
-        <w:t xml:space="preserve">bottom of this </w:t>
-      </w:r>
-      <w:r>
-        <w:rPr>
-          <w:rFonts w:asciiTheme="minorHAnsi" w:hAnsiTheme="minorHAnsi" w:cstheme="minorHAnsi"/>
-          <w:color w:val="auto"/>
-          <w:szCs w:val="24"/>
-        </w:rPr>
-        <w:t>consent form, you can indicate whether or not you agree with the use of your data for future research</w:t>
-      </w:r>
-      <w:r>
-        <w:rPr>
-          <w:rFonts w:asciiTheme="minorHAnsi" w:hAnsiTheme="minorHAnsi" w:cstheme="minorHAnsi"/>
-          <w:color w:val="auto"/>
-          <w:szCs w:val="24"/>
-        </w:rPr>
-        <w:t xml:space="preserve"> within the Human Technology Interaction group </w:t>
-      </w:r>
-      <w:r>
-        <w:rPr>
-          <w:rFonts w:asciiTheme="minorHAnsi" w:hAnsiTheme="minorHAnsi" w:cstheme="minorHAnsi"/>
-          <w:color w:val="auto"/>
-          <w:szCs w:val="24"/>
-        </w:rPr>
-        <w:t>and the distribution of your data by means of a secured online data repository with open access for the general public</w:t>
-      </w:r>
-      <w:r>
-        <w:rPr>
-          <w:rFonts w:asciiTheme="minorHAnsi" w:hAnsiTheme="minorHAnsi" w:cstheme="minorHAnsi"/>
-          <w:color w:val="auto"/>
-          <w:szCs w:val="24"/>
-        </w:rPr>
-        <w:t xml:space="preserve">. </w:t>
-      </w:r>
-      <w:r>
-        <w:rPr>
-          <w:rFonts w:asciiTheme="minorHAnsi" w:hAnsiTheme="minorHAnsi" w:cstheme="minorHAnsi"/>
-          <w:color w:val="auto"/>
-          <w:szCs w:val="24"/>
-        </w:rPr>
-        <w:t>You are not obliged to l</w:t>
-      </w:r>
-      <w:r>
-        <w:rPr>
-          <w:rFonts w:asciiTheme="minorHAnsi" w:hAnsiTheme="minorHAnsi" w:cstheme="minorHAnsi"/>
-          <w:color w:val="auto"/>
-          <w:szCs w:val="24"/>
-        </w:rPr>
-        <w:t xml:space="preserve">etting us use and share your data. However, you must </w:t>
-      </w:r>
-      <w:r>
-        <w:rPr>
-          <w:rFonts w:asciiTheme="minorHAnsi" w:hAnsiTheme="minorHAnsi" w:cstheme="minorHAnsi"/>
-          <w:color w:val="auto"/>
-          <w:szCs w:val="24"/>
-        </w:rPr>
-        <w:t>give your consent</w:t>
-      </w:r>
-      <w:r>
-        <w:rPr>
-          <w:rFonts w:asciiTheme="minorHAnsi" w:hAnsiTheme="minorHAnsi" w:cstheme="minorHAnsi"/>
-          <w:color w:val="auto"/>
-          <w:szCs w:val="24"/>
-        </w:rPr>
-        <w:t xml:space="preserve"> to share your data in this way in order to participate in this study. If you </w:t>
-      </w:r>
-      <w:r>
-        <w:rPr>
-          <w:rFonts w:asciiTheme="minorHAnsi" w:hAnsiTheme="minorHAnsi" w:cstheme="minorHAnsi"/>
-          <w:color w:val="auto"/>
-          <w:szCs w:val="24"/>
-        </w:rPr>
-        <w:t>do not give your consent</w:t>
-      </w:r>
-      <w:r>
-        <w:rPr>
-          <w:rFonts w:asciiTheme="minorHAnsi" w:hAnsiTheme="minorHAnsi" w:cstheme="minorHAnsi"/>
-          <w:color w:val="auto"/>
-          <w:szCs w:val="24"/>
-        </w:rPr>
-        <w:t>, you cannot participate in this study.</w:t>
+        <w:t xml:space="preserve">If you do not consent to your data being used in this way, please indicate so at the end of this page, or exit the survey now. </w:t>
       </w:r>
     </w:p>
     <w:p>
@@ -1600,7 +1565,7 @@
         </w:rPr>
         <w:t>(</w:t>
       </w:r>
-      <w:hyperlink r:id="rId8" w:history="1">
+      <w:hyperlink r:id="rId10" w:history="1">
         <w:r>
           <w:rPr>
             <w:rStyle w:val="Hyperlink"/>
@@ -1654,67 +1619,35 @@
           <w:color w:val="auto"/>
           <w:szCs w:val="24"/>
         </w:rPr>
-        <w:t>If you have any complaints about this study, please contact the supervisor,</w:t>
-      </w:r>
-      <w:r>
-        <w:rPr>
-          <w:rFonts w:asciiTheme="minorHAnsi" w:hAnsiTheme="minorHAnsi" w:cstheme="minorHAnsi"/>
-          <w:color w:val="auto"/>
-          <w:szCs w:val="24"/>
-        </w:rPr>
-        <w:t xml:space="preserve"> </w:t>
-      </w:r>
-      <w:r>
-        <w:rPr>
-          <w:rFonts w:asciiTheme="minorHAnsi" w:hAnsiTheme="minorHAnsi" w:cstheme="minorHAnsi"/>
-          <w:color w:val="auto"/>
-          <w:szCs w:val="24"/>
-        </w:rPr>
-        <w:t>you can contact</w:t>
-      </w:r>
-      <w:r>
-        <w:rPr>
-          <w:rFonts w:asciiTheme="minorHAnsi" w:hAnsiTheme="minorHAnsi" w:cstheme="minorHAnsi"/>
-          <w:color w:val="auto"/>
-          <w:szCs w:val="24"/>
-        </w:rPr>
-        <w:t xml:space="preserve"> Peder M. Isager </w:t>
-      </w:r>
-      <w:r>
-        <w:rPr>
-          <w:rFonts w:asciiTheme="minorHAnsi" w:hAnsiTheme="minorHAnsi" w:cstheme="minorHAnsi"/>
-          <w:color w:val="auto"/>
-          <w:szCs w:val="24"/>
-        </w:rPr>
-        <w:t>(</w:t>
-      </w:r>
-      <w:hyperlink r:id="rId9" w:history="1">
-        <w:r>
-          <w:rPr>
-            <w:rStyle w:val="Hyperlink"/>
-            <w:rFonts w:asciiTheme="minorHAnsi" w:hAnsiTheme="minorHAnsi" w:cstheme="minorHAnsi"/>
-            <w:szCs w:val="24"/>
-          </w:rPr>
-          <w:t>p.isager@tue.nl</w:t>
-        </w:r>
-      </w:hyperlink>
-      <w:r>
-        <w:rPr>
-          <w:rFonts w:asciiTheme="minorHAnsi" w:hAnsiTheme="minorHAnsi" w:cstheme="minorHAnsi"/>
-          <w:color w:val="auto"/>
-          <w:szCs w:val="24"/>
-        </w:rPr>
-        <w:t>)</w:t>
-      </w:r>
-      <w:r>
-        <w:rPr>
-          <w:rFonts w:asciiTheme="minorHAnsi" w:hAnsiTheme="minorHAnsi" w:cstheme="minorHAnsi"/>
-          <w:color w:val="auto"/>
-          <w:szCs w:val="24"/>
-        </w:rPr>
-        <w:t xml:space="preserve"> and/or Daniël Lakens (</w:t>
-      </w:r>
-      <w:hyperlink r:id="rId10" w:history="1">
+        <w:t xml:space="preserve">If you have any complaints about this study, </w:t>
+      </w:r>
+      <w:r>
+        <w:rPr>
+          <w:rFonts w:asciiTheme="minorHAnsi" w:hAnsiTheme="minorHAnsi" w:cstheme="minorHAnsi"/>
+          <w:color w:val="auto"/>
+          <w:szCs w:val="24"/>
+        </w:rPr>
+        <w:t xml:space="preserve">you can contact </w:t>
+      </w:r>
+      <w:proofErr w:type="spellStart"/>
+      <w:r>
+        <w:rPr>
+          <w:rFonts w:asciiTheme="minorHAnsi" w:hAnsiTheme="minorHAnsi" w:cstheme="minorHAnsi"/>
+          <w:color w:val="auto"/>
+          <w:szCs w:val="24"/>
+        </w:rPr>
+        <w:t>Daniël</w:t>
+      </w:r>
+      <w:proofErr w:type="spellEnd"/>
+      <w:r>
+        <w:rPr>
+          <w:rFonts w:asciiTheme="minorHAnsi" w:hAnsiTheme="minorHAnsi" w:cstheme="minorHAnsi"/>
+          <w:color w:val="auto"/>
+          <w:szCs w:val="24"/>
+        </w:rPr>
+        <w:t xml:space="preserve"> Lakens (</w:t>
+      </w:r>
+      <w:hyperlink r:id="rId11" w:history="1">
         <w:r>
           <w:rPr>
             <w:rStyle w:val="Hyperlink"/>
@@ -2015,13 +1948,9 @@
     </w:p>
     <w:p>
       <w:pPr>
-        <w:pStyle w:val="ListParagraph"/>
-        <w:spacing w:after="0" w:line="23" w:lineRule="atLeast"/>
-        <w:ind w:left="345" w:firstLine="0"/>
-        <w:rPr>
-          <w:rFonts w:asciiTheme="minorHAnsi" w:eastAsia="Times New Roman" w:hAnsiTheme="minorHAnsi" w:cstheme="minorHAnsi"/>
-          <w:color w:val="auto"/>
-          <w:szCs w:val="24"/>
+        <w:ind w:left="0" w:firstLine="0"/>
+        <w:rPr>
+          <w:rFonts w:asciiTheme="minorHAnsi" w:hAnsiTheme="minorHAnsi" w:cstheme="minorHAnsi"/>
         </w:rPr>
       </w:pPr>
     </w:p>
@@ -2041,949 +1970,84 @@
       </w:pPr>
       <w:r>
         <w:rPr>
-          <w:rFonts w:asciiTheme="minorHAnsi" w:eastAsia="Times New Roman" w:hAnsiTheme="minorHAnsi" w:cstheme="minorHAnsi"/>
-          <w:color w:val="auto"/>
-          <w:spacing w:val="-3"/>
-          <w:szCs w:val="24"/>
-        </w:rPr>
-        <w:t xml:space="preserve">I </w:t>
-      </w:r>
-      <w:r>
-        <w:rPr>
-          <w:rFonts w:asciiTheme="minorHAnsi" w:eastAsia="Times New Roman" w:hAnsiTheme="minorHAnsi" w:cstheme="minorHAnsi"/>
-          <w:color w:val="auto"/>
-          <w:szCs w:val="24"/>
-        </w:rPr>
-        <w:t>h</w:t>
-      </w:r>
-      <w:r>
-        <w:rPr>
-          <w:rFonts w:asciiTheme="minorHAnsi" w:eastAsia="Times New Roman" w:hAnsiTheme="minorHAnsi" w:cstheme="minorHAnsi"/>
-          <w:color w:val="auto"/>
-          <w:spacing w:val="-1"/>
-          <w:szCs w:val="24"/>
-        </w:rPr>
-        <w:t>a</w:t>
-      </w:r>
-      <w:r>
-        <w:rPr>
-          <w:rFonts w:asciiTheme="minorHAnsi" w:eastAsia="Times New Roman" w:hAnsiTheme="minorHAnsi" w:cstheme="minorHAnsi"/>
-          <w:color w:val="auto"/>
-          <w:szCs w:val="24"/>
-        </w:rPr>
-        <w:t>ve</w:t>
-      </w:r>
-      <w:r>
-        <w:rPr>
-          <w:rFonts w:asciiTheme="minorHAnsi" w:eastAsia="Times New Roman" w:hAnsiTheme="minorHAnsi" w:cstheme="minorHAnsi"/>
-          <w:color w:val="auto"/>
-          <w:spacing w:val="-1"/>
+          <w:rFonts w:asciiTheme="minorHAnsi" w:hAnsiTheme="minorHAnsi" w:cstheme="minorHAnsi"/>
+          <w:color w:val="auto"/>
+          <w:szCs w:val="24"/>
+        </w:rPr>
+        <w:t>I know that my participation is completely voluntary</w:t>
+      </w:r>
+      <w:r>
+        <w:rPr>
+          <w:rFonts w:asciiTheme="minorHAnsi" w:hAnsiTheme="minorHAnsi" w:cstheme="minorHAnsi"/>
+          <w:color w:val="auto"/>
+          <w:szCs w:val="24"/>
+        </w:rPr>
+        <w:t xml:space="preserve">. </w:t>
+      </w:r>
+      <w:r>
+        <w:rPr>
+          <w:rFonts w:asciiTheme="minorHAnsi" w:hAnsiTheme="minorHAnsi" w:cstheme="minorHAnsi"/>
+          <w:color w:val="auto"/>
+          <w:szCs w:val="24"/>
+        </w:rPr>
+        <w:t>I know that I can refuse to participate and that I can stop my participation at any time during the study, without giving any reasons.</w:t>
+      </w:r>
+      <w:commentRangeStart w:id="1"/>
+      <w:r>
+        <w:rPr>
+          <w:rFonts w:asciiTheme="minorHAnsi" w:hAnsiTheme="minorHAnsi" w:cstheme="minorHAnsi"/>
+          <w:color w:val="auto"/>
           <w:szCs w:val="24"/>
         </w:rPr>
         <w:t xml:space="preserve"> </w:t>
       </w:r>
       <w:r>
         <w:rPr>
-          <w:rFonts w:asciiTheme="minorHAnsi" w:eastAsia="Times New Roman" w:hAnsiTheme="minorHAnsi" w:cstheme="minorHAnsi"/>
-          <w:color w:val="auto"/>
-          <w:spacing w:val="2"/>
-          <w:szCs w:val="24"/>
-        </w:rPr>
-        <w:t>b</w:t>
-      </w:r>
-      <w:r>
-        <w:rPr>
-          <w:rFonts w:asciiTheme="minorHAnsi" w:eastAsia="Times New Roman" w:hAnsiTheme="minorHAnsi" w:cstheme="minorHAnsi"/>
-          <w:color w:val="auto"/>
-          <w:spacing w:val="-1"/>
-          <w:szCs w:val="24"/>
-        </w:rPr>
-        <w:t>ee</w:t>
-      </w:r>
-      <w:r>
-        <w:rPr>
-          <w:rFonts w:asciiTheme="minorHAnsi" w:eastAsia="Times New Roman" w:hAnsiTheme="minorHAnsi" w:cstheme="minorHAnsi"/>
-          <w:color w:val="auto"/>
-          <w:szCs w:val="24"/>
-        </w:rPr>
-        <w:t>n</w:t>
-      </w:r>
-      <w:r>
-        <w:rPr>
-          <w:rFonts w:asciiTheme="minorHAnsi" w:eastAsia="Times New Roman" w:hAnsiTheme="minorHAnsi" w:cstheme="minorHAnsi"/>
-          <w:color w:val="auto"/>
-          <w:spacing w:val="2"/>
-          <w:szCs w:val="24"/>
-        </w:rPr>
-        <w:t xml:space="preserve"> </w:t>
-      </w:r>
-      <w:r>
-        <w:rPr>
-          <w:rFonts w:asciiTheme="minorHAnsi" w:eastAsia="Times New Roman" w:hAnsiTheme="minorHAnsi" w:cstheme="minorHAnsi"/>
-          <w:color w:val="auto"/>
-          <w:spacing w:val="-2"/>
-          <w:szCs w:val="24"/>
-        </w:rPr>
-        <w:t>g</w:t>
-      </w:r>
-      <w:r>
-        <w:rPr>
-          <w:rFonts w:asciiTheme="minorHAnsi" w:eastAsia="Times New Roman" w:hAnsiTheme="minorHAnsi" w:cstheme="minorHAnsi"/>
-          <w:color w:val="auto"/>
-          <w:szCs w:val="24"/>
-        </w:rPr>
-        <w:t>iven the</w:t>
-      </w:r>
-      <w:r>
-        <w:rPr>
-          <w:rFonts w:asciiTheme="minorHAnsi" w:eastAsia="Times New Roman" w:hAnsiTheme="minorHAnsi" w:cstheme="minorHAnsi"/>
-          <w:color w:val="auto"/>
-          <w:spacing w:val="1"/>
-          <w:szCs w:val="24"/>
-        </w:rPr>
-        <w:t xml:space="preserve"> </w:t>
-      </w:r>
-      <w:r>
-        <w:rPr>
-          <w:rFonts w:asciiTheme="minorHAnsi" w:eastAsia="Times New Roman" w:hAnsiTheme="minorHAnsi" w:cstheme="minorHAnsi"/>
-          <w:color w:val="auto"/>
-          <w:szCs w:val="24"/>
-        </w:rPr>
-        <w:t>oppo</w:t>
-      </w:r>
-      <w:r>
-        <w:rPr>
-          <w:rFonts w:asciiTheme="minorHAnsi" w:eastAsia="Times New Roman" w:hAnsiTheme="minorHAnsi" w:cstheme="minorHAnsi"/>
-          <w:color w:val="auto"/>
-          <w:spacing w:val="-1"/>
-          <w:szCs w:val="24"/>
-        </w:rPr>
-        <w:t>r</w:t>
-      </w:r>
-      <w:r>
-        <w:rPr>
-          <w:rFonts w:asciiTheme="minorHAnsi" w:eastAsia="Times New Roman" w:hAnsiTheme="minorHAnsi" w:cstheme="minorHAnsi"/>
-          <w:color w:val="auto"/>
-          <w:szCs w:val="24"/>
-        </w:rPr>
-        <w:t>tun</w:t>
-      </w:r>
-      <w:r>
-        <w:rPr>
-          <w:rFonts w:asciiTheme="minorHAnsi" w:eastAsia="Times New Roman" w:hAnsiTheme="minorHAnsi" w:cstheme="minorHAnsi"/>
-          <w:color w:val="auto"/>
-          <w:spacing w:val="1"/>
-          <w:szCs w:val="24"/>
-        </w:rPr>
-        <w:t>i</w:t>
-      </w:r>
-      <w:r>
-        <w:rPr>
-          <w:rFonts w:asciiTheme="minorHAnsi" w:eastAsia="Times New Roman" w:hAnsiTheme="minorHAnsi" w:cstheme="minorHAnsi"/>
-          <w:color w:val="auto"/>
-          <w:spacing w:val="3"/>
-          <w:szCs w:val="24"/>
-        </w:rPr>
-        <w:t>t</w:t>
-      </w:r>
-      <w:r>
-        <w:rPr>
-          <w:rFonts w:asciiTheme="minorHAnsi" w:eastAsia="Times New Roman" w:hAnsiTheme="minorHAnsi" w:cstheme="minorHAnsi"/>
-          <w:color w:val="auto"/>
-          <w:szCs w:val="24"/>
-        </w:rPr>
-        <w:t>y</w:t>
-      </w:r>
-      <w:r>
-        <w:rPr>
-          <w:rFonts w:asciiTheme="minorHAnsi" w:eastAsia="Times New Roman" w:hAnsiTheme="minorHAnsi" w:cstheme="minorHAnsi"/>
-          <w:color w:val="auto"/>
-          <w:spacing w:val="-5"/>
-          <w:szCs w:val="24"/>
-        </w:rPr>
-        <w:t xml:space="preserve"> </w:t>
-      </w:r>
-      <w:r>
-        <w:rPr>
-          <w:rFonts w:asciiTheme="minorHAnsi" w:eastAsia="Times New Roman" w:hAnsiTheme="minorHAnsi" w:cstheme="minorHAnsi"/>
-          <w:color w:val="auto"/>
-          <w:szCs w:val="24"/>
-        </w:rPr>
-        <w:t>to ask qu</w:t>
-      </w:r>
-      <w:r>
-        <w:rPr>
-          <w:rFonts w:asciiTheme="minorHAnsi" w:eastAsia="Times New Roman" w:hAnsiTheme="minorHAnsi" w:cstheme="minorHAnsi"/>
-          <w:color w:val="auto"/>
-          <w:spacing w:val="-1"/>
-          <w:szCs w:val="24"/>
-        </w:rPr>
-        <w:t>e</w:t>
-      </w:r>
-      <w:r>
-        <w:rPr>
-          <w:rFonts w:asciiTheme="minorHAnsi" w:eastAsia="Times New Roman" w:hAnsiTheme="minorHAnsi" w:cstheme="minorHAnsi"/>
-          <w:color w:val="auto"/>
-          <w:szCs w:val="24"/>
-        </w:rPr>
-        <w:t>st</w:t>
-      </w:r>
-      <w:r>
-        <w:rPr>
-          <w:rFonts w:asciiTheme="minorHAnsi" w:eastAsia="Times New Roman" w:hAnsiTheme="minorHAnsi" w:cstheme="minorHAnsi"/>
-          <w:color w:val="auto"/>
-          <w:spacing w:val="3"/>
-          <w:szCs w:val="24"/>
-        </w:rPr>
-        <w:t>i</w:t>
-      </w:r>
-      <w:r>
-        <w:rPr>
-          <w:rFonts w:asciiTheme="minorHAnsi" w:eastAsia="Times New Roman" w:hAnsiTheme="minorHAnsi" w:cstheme="minorHAnsi"/>
-          <w:color w:val="auto"/>
-          <w:szCs w:val="24"/>
-        </w:rPr>
-        <w:t>ons.</w:t>
-      </w:r>
-      <w:r>
-        <w:rPr>
-          <w:rFonts w:asciiTheme="minorHAnsi" w:eastAsia="Times New Roman" w:hAnsiTheme="minorHAnsi" w:cstheme="minorHAnsi"/>
-          <w:color w:val="auto"/>
-          <w:spacing w:val="5"/>
-          <w:szCs w:val="24"/>
-        </w:rPr>
-        <w:t xml:space="preserve"> </w:t>
-      </w:r>
-      <w:r>
-        <w:rPr>
-          <w:rFonts w:asciiTheme="minorHAnsi" w:eastAsia="Times New Roman" w:hAnsiTheme="minorHAnsi" w:cstheme="minorHAnsi"/>
-          <w:color w:val="auto"/>
-          <w:spacing w:val="5"/>
-          <w:szCs w:val="24"/>
-        </w:rPr>
-        <w:t>My questions are sufficiently answered</w:t>
-      </w:r>
-      <w:r>
-        <w:rPr>
-          <w:rFonts w:asciiTheme="minorHAnsi" w:eastAsia="Times New Roman" w:hAnsiTheme="minorHAnsi" w:cstheme="minorHAnsi"/>
-          <w:color w:val="auto"/>
-          <w:spacing w:val="5"/>
-          <w:szCs w:val="24"/>
-        </w:rPr>
-        <w:t>,</w:t>
-      </w:r>
-      <w:r>
-        <w:rPr>
-          <w:rFonts w:asciiTheme="minorHAnsi" w:eastAsia="Times New Roman" w:hAnsiTheme="minorHAnsi" w:cstheme="minorHAnsi"/>
-          <w:color w:val="auto"/>
-          <w:spacing w:val="5"/>
-          <w:szCs w:val="24"/>
-        </w:rPr>
-        <w:t xml:space="preserve"> and I had sufficient time to decide whether I participate. </w:t>
-      </w:r>
-    </w:p>
-    <w:p>
-      <w:pPr>
-        <w:pStyle w:val="ListParagraph"/>
-        <w:spacing w:after="0" w:line="23" w:lineRule="atLeast"/>
-        <w:ind w:left="345" w:firstLine="0"/>
-        <w:rPr>
-          <w:rFonts w:asciiTheme="minorHAnsi" w:eastAsia="Times New Roman" w:hAnsiTheme="minorHAnsi" w:cstheme="minorHAnsi"/>
-          <w:color w:val="auto"/>
-          <w:szCs w:val="24"/>
-        </w:rPr>
-      </w:pPr>
-    </w:p>
-    <w:p>
-      <w:pPr>
-        <w:pStyle w:val="ListParagraph"/>
-        <w:numPr>
-          <w:ilvl w:val="0"/>
-          <w:numId w:val="1"/>
-        </w:numPr>
-        <w:spacing w:after="0" w:line="23" w:lineRule="atLeast"/>
-        <w:rPr>
-          <w:rFonts w:asciiTheme="minorHAnsi" w:eastAsia="Times New Roman" w:hAnsiTheme="minorHAnsi" w:cstheme="minorHAnsi"/>
-          <w:color w:val="auto"/>
-          <w:szCs w:val="24"/>
-        </w:rPr>
-      </w:pPr>
-      <w:r>
-        <w:rPr>
-          <w:rFonts w:asciiTheme="minorHAnsi" w:hAnsiTheme="minorHAnsi" w:cstheme="minorHAnsi"/>
-          <w:color w:val="auto"/>
-          <w:szCs w:val="24"/>
-        </w:rPr>
-        <w:t>I know that my participation is completely voluntary</w:t>
-      </w:r>
-      <w:r>
-        <w:rPr>
-          <w:rFonts w:asciiTheme="minorHAnsi" w:hAnsiTheme="minorHAnsi" w:cstheme="minorHAnsi"/>
-          <w:color w:val="auto"/>
-          <w:szCs w:val="24"/>
-        </w:rPr>
-        <w:t xml:space="preserve">. </w:t>
-      </w:r>
-      <w:r>
-        <w:rPr>
-          <w:rFonts w:asciiTheme="minorHAnsi" w:hAnsiTheme="minorHAnsi" w:cstheme="minorHAnsi"/>
-          <w:color w:val="auto"/>
-          <w:szCs w:val="24"/>
-        </w:rPr>
-        <w:t xml:space="preserve">I know that I can refuse to participate and that I can stop my participation at any time during the study, without giving any reasons. </w:t>
-      </w:r>
-      <w:r>
-        <w:rPr>
-          <w:rFonts w:asciiTheme="minorHAnsi" w:hAnsiTheme="minorHAnsi" w:cstheme="minorHAnsi"/>
-          <w:color w:val="auto"/>
-          <w:szCs w:val="24"/>
-        </w:rPr>
-        <w:t xml:space="preserve">I know that I can withdraw permission to use my data up to 24 hours after the </w:t>
-      </w:r>
-      <w:r>
-        <w:rPr>
-          <w:rFonts w:asciiTheme="minorHAnsi" w:hAnsiTheme="minorHAnsi" w:cstheme="minorHAnsi"/>
-          <w:color w:val="auto"/>
-          <w:szCs w:val="24"/>
-        </w:rPr>
-        <w:t>data have been recorded</w:t>
-      </w:r>
-      <w:r>
-        <w:rPr>
-          <w:rFonts w:asciiTheme="minorHAnsi" w:hAnsiTheme="minorHAnsi" w:cstheme="minorHAnsi"/>
-          <w:color w:val="auto"/>
-          <w:szCs w:val="24"/>
-        </w:rPr>
-        <w:t>.</w:t>
-      </w:r>
-    </w:p>
-    <w:p>
-      <w:pPr>
-        <w:pStyle w:val="ListParagraph"/>
-        <w:spacing w:after="0" w:line="23" w:lineRule="atLeast"/>
-        <w:ind w:left="345" w:firstLine="0"/>
-        <w:rPr>
-          <w:rFonts w:asciiTheme="minorHAnsi" w:eastAsia="Times New Roman" w:hAnsiTheme="minorHAnsi" w:cstheme="minorHAnsi"/>
-          <w:color w:val="auto"/>
-          <w:szCs w:val="24"/>
-        </w:rPr>
-      </w:pPr>
-    </w:p>
-    <w:p>
-      <w:pPr>
-        <w:pStyle w:val="ListParagraph"/>
-        <w:numPr>
-          <w:ilvl w:val="0"/>
-          <w:numId w:val="1"/>
-        </w:numPr>
-        <w:spacing w:after="0" w:line="23" w:lineRule="atLeast"/>
-        <w:rPr>
-          <w:rFonts w:asciiTheme="minorHAnsi" w:eastAsia="Times New Roman" w:hAnsiTheme="minorHAnsi" w:cstheme="minorHAnsi"/>
-          <w:color w:val="auto"/>
-          <w:szCs w:val="24"/>
-        </w:rPr>
-      </w:pPr>
-      <w:r>
-        <w:rPr>
-          <w:rFonts w:asciiTheme="minorHAnsi" w:eastAsia="Times New Roman" w:hAnsiTheme="minorHAnsi" w:cstheme="minorHAnsi"/>
-          <w:color w:val="auto"/>
-          <w:szCs w:val="24"/>
-        </w:rPr>
-        <w:t>I</w:t>
-      </w:r>
-      <w:r>
-        <w:rPr>
-          <w:rFonts w:asciiTheme="minorHAnsi" w:eastAsia="Times New Roman" w:hAnsiTheme="minorHAnsi" w:cstheme="minorHAnsi"/>
-          <w:color w:val="auto"/>
-          <w:spacing w:val="-3"/>
-          <w:szCs w:val="24"/>
-        </w:rPr>
-        <w:t xml:space="preserve"> </w:t>
-      </w:r>
-      <w:r>
-        <w:rPr>
-          <w:rFonts w:asciiTheme="minorHAnsi" w:eastAsia="Times New Roman" w:hAnsiTheme="minorHAnsi" w:cstheme="minorHAnsi"/>
-          <w:color w:val="auto"/>
-          <w:spacing w:val="1"/>
-          <w:szCs w:val="24"/>
-        </w:rPr>
-        <w:t>a</w:t>
-      </w:r>
-      <w:r>
-        <w:rPr>
-          <w:rFonts w:asciiTheme="minorHAnsi" w:eastAsia="Times New Roman" w:hAnsiTheme="minorHAnsi" w:cstheme="minorHAnsi"/>
-          <w:color w:val="auto"/>
-          <w:spacing w:val="-2"/>
-          <w:szCs w:val="24"/>
-        </w:rPr>
-        <w:t>g</w:t>
-      </w:r>
-      <w:r>
-        <w:rPr>
-          <w:rFonts w:asciiTheme="minorHAnsi" w:eastAsia="Times New Roman" w:hAnsiTheme="minorHAnsi" w:cstheme="minorHAnsi"/>
-          <w:color w:val="auto"/>
-          <w:szCs w:val="24"/>
-        </w:rPr>
-        <w:t>ree</w:t>
-      </w:r>
-      <w:r>
-        <w:rPr>
-          <w:rFonts w:asciiTheme="minorHAnsi" w:eastAsia="Times New Roman" w:hAnsiTheme="minorHAnsi" w:cstheme="minorHAnsi"/>
-          <w:color w:val="auto"/>
-          <w:spacing w:val="-1"/>
-          <w:szCs w:val="24"/>
-        </w:rPr>
-        <w:t xml:space="preserve"> </w:t>
-      </w:r>
-      <w:r>
-        <w:rPr>
-          <w:rFonts w:asciiTheme="minorHAnsi" w:eastAsia="Times New Roman" w:hAnsiTheme="minorHAnsi" w:cstheme="minorHAnsi"/>
-          <w:color w:val="auto"/>
-          <w:szCs w:val="24"/>
-        </w:rPr>
-        <w:t>to voluntarily pa</w:t>
-      </w:r>
-      <w:r>
-        <w:rPr>
-          <w:rFonts w:asciiTheme="minorHAnsi" w:eastAsia="Times New Roman" w:hAnsiTheme="minorHAnsi" w:cstheme="minorHAnsi"/>
-          <w:color w:val="auto"/>
-          <w:spacing w:val="-1"/>
-          <w:szCs w:val="24"/>
-        </w:rPr>
-        <w:t>r</w:t>
-      </w:r>
-      <w:r>
-        <w:rPr>
-          <w:rFonts w:asciiTheme="minorHAnsi" w:eastAsia="Times New Roman" w:hAnsiTheme="minorHAnsi" w:cstheme="minorHAnsi"/>
-          <w:color w:val="auto"/>
-          <w:szCs w:val="24"/>
-        </w:rPr>
-        <w:t>t</w:t>
-      </w:r>
-      <w:r>
-        <w:rPr>
-          <w:rFonts w:asciiTheme="minorHAnsi" w:eastAsia="Times New Roman" w:hAnsiTheme="minorHAnsi" w:cstheme="minorHAnsi"/>
-          <w:color w:val="auto"/>
-          <w:spacing w:val="1"/>
-          <w:szCs w:val="24"/>
-        </w:rPr>
-        <w:t>i</w:t>
-      </w:r>
-      <w:r>
-        <w:rPr>
-          <w:rFonts w:asciiTheme="minorHAnsi" w:eastAsia="Times New Roman" w:hAnsiTheme="minorHAnsi" w:cstheme="minorHAnsi"/>
-          <w:color w:val="auto"/>
-          <w:spacing w:val="-1"/>
-          <w:szCs w:val="24"/>
-        </w:rPr>
-        <w:t>c</w:t>
-      </w:r>
-      <w:r>
-        <w:rPr>
-          <w:rFonts w:asciiTheme="minorHAnsi" w:eastAsia="Times New Roman" w:hAnsiTheme="minorHAnsi" w:cstheme="minorHAnsi"/>
-          <w:color w:val="auto"/>
-          <w:szCs w:val="24"/>
-        </w:rPr>
-        <w:t>i</w:t>
-      </w:r>
-      <w:r>
-        <w:rPr>
-          <w:rFonts w:asciiTheme="minorHAnsi" w:eastAsia="Times New Roman" w:hAnsiTheme="minorHAnsi" w:cstheme="minorHAnsi"/>
-          <w:color w:val="auto"/>
-          <w:spacing w:val="1"/>
-          <w:szCs w:val="24"/>
-        </w:rPr>
-        <w:t>p</w:t>
-      </w:r>
-      <w:r>
-        <w:rPr>
-          <w:rFonts w:asciiTheme="minorHAnsi" w:eastAsia="Times New Roman" w:hAnsiTheme="minorHAnsi" w:cstheme="minorHAnsi"/>
-          <w:color w:val="auto"/>
-          <w:spacing w:val="-1"/>
-          <w:szCs w:val="24"/>
-        </w:rPr>
-        <w:t>a</w:t>
-      </w:r>
-      <w:r>
-        <w:rPr>
-          <w:rFonts w:asciiTheme="minorHAnsi" w:eastAsia="Times New Roman" w:hAnsiTheme="minorHAnsi" w:cstheme="minorHAnsi"/>
-          <w:color w:val="auto"/>
-          <w:spacing w:val="3"/>
-          <w:szCs w:val="24"/>
-        </w:rPr>
-        <w:t>t</w:t>
-      </w:r>
-      <w:r>
-        <w:rPr>
-          <w:rFonts w:asciiTheme="minorHAnsi" w:eastAsia="Times New Roman" w:hAnsiTheme="minorHAnsi" w:cstheme="minorHAnsi"/>
-          <w:color w:val="auto"/>
-          <w:szCs w:val="24"/>
-        </w:rPr>
-        <w:t>e</w:t>
-      </w:r>
-      <w:r>
-        <w:rPr>
-          <w:rFonts w:asciiTheme="minorHAnsi" w:eastAsia="Times New Roman" w:hAnsiTheme="minorHAnsi" w:cstheme="minorHAnsi"/>
-          <w:color w:val="auto"/>
-          <w:spacing w:val="1"/>
-          <w:szCs w:val="24"/>
-        </w:rPr>
-        <w:t xml:space="preserve"> </w:t>
-      </w:r>
-      <w:r>
-        <w:rPr>
-          <w:rFonts w:asciiTheme="minorHAnsi" w:eastAsia="Times New Roman" w:hAnsiTheme="minorHAnsi" w:cstheme="minorHAnsi"/>
-          <w:color w:val="auto"/>
-          <w:szCs w:val="24"/>
-        </w:rPr>
-        <w:t xml:space="preserve">in this </w:t>
-      </w:r>
-      <w:r>
-        <w:rPr>
-          <w:rFonts w:asciiTheme="minorHAnsi" w:hAnsiTheme="minorHAnsi" w:cstheme="minorHAnsi"/>
-          <w:color w:val="auto"/>
-          <w:szCs w:val="24"/>
-        </w:rPr>
-        <w:t>study</w:t>
-      </w:r>
-      <w:r>
-        <w:rPr>
-          <w:rFonts w:asciiTheme="minorHAnsi" w:eastAsia="Times New Roman" w:hAnsiTheme="minorHAnsi" w:cstheme="minorHAnsi"/>
-          <w:color w:val="auto"/>
-          <w:szCs w:val="24"/>
-        </w:rPr>
-        <w:t xml:space="preserve"> carried out by</w:t>
-      </w:r>
-      <w:r>
-        <w:rPr>
-          <w:rFonts w:asciiTheme="minorHAnsi" w:eastAsia="Times New Roman" w:hAnsiTheme="minorHAnsi" w:cstheme="minorHAnsi"/>
-          <w:color w:val="auto"/>
-          <w:spacing w:val="-5"/>
-          <w:szCs w:val="24"/>
-        </w:rPr>
-        <w:t xml:space="preserve"> </w:t>
-      </w:r>
-      <w:r>
-        <w:rPr>
-          <w:rFonts w:asciiTheme="minorHAnsi" w:eastAsia="Times New Roman" w:hAnsiTheme="minorHAnsi" w:cstheme="minorHAnsi"/>
-          <w:color w:val="auto"/>
-          <w:szCs w:val="24"/>
-        </w:rPr>
-        <w:t xml:space="preserve">the </w:t>
-      </w:r>
-      <w:r>
-        <w:rPr>
-          <w:rFonts w:asciiTheme="minorHAnsi" w:eastAsia="Times New Roman" w:hAnsiTheme="minorHAnsi" w:cstheme="minorHAnsi"/>
-          <w:color w:val="auto"/>
-          <w:spacing w:val="1"/>
-          <w:szCs w:val="24"/>
-        </w:rPr>
-        <w:t>r</w:t>
-      </w:r>
-      <w:r>
-        <w:rPr>
-          <w:rFonts w:asciiTheme="minorHAnsi" w:eastAsia="Times New Roman" w:hAnsiTheme="minorHAnsi" w:cstheme="minorHAnsi"/>
-          <w:color w:val="auto"/>
-          <w:spacing w:val="-1"/>
-          <w:szCs w:val="24"/>
-        </w:rPr>
-        <w:t>e</w:t>
-      </w:r>
-      <w:r>
-        <w:rPr>
-          <w:rFonts w:asciiTheme="minorHAnsi" w:eastAsia="Times New Roman" w:hAnsiTheme="minorHAnsi" w:cstheme="minorHAnsi"/>
-          <w:color w:val="auto"/>
-          <w:szCs w:val="24"/>
-        </w:rPr>
-        <w:t>s</w:t>
-      </w:r>
-      <w:r>
-        <w:rPr>
-          <w:rFonts w:asciiTheme="minorHAnsi" w:eastAsia="Times New Roman" w:hAnsiTheme="minorHAnsi" w:cstheme="minorHAnsi"/>
-          <w:color w:val="auto"/>
-          <w:spacing w:val="1"/>
-          <w:szCs w:val="24"/>
-        </w:rPr>
-        <w:t>e</w:t>
-      </w:r>
-      <w:r>
-        <w:rPr>
-          <w:rFonts w:asciiTheme="minorHAnsi" w:eastAsia="Times New Roman" w:hAnsiTheme="minorHAnsi" w:cstheme="minorHAnsi"/>
-          <w:color w:val="auto"/>
-          <w:spacing w:val="-1"/>
-          <w:szCs w:val="24"/>
-        </w:rPr>
-        <w:t>a</w:t>
-      </w:r>
-      <w:r>
-        <w:rPr>
-          <w:rFonts w:asciiTheme="minorHAnsi" w:eastAsia="Times New Roman" w:hAnsiTheme="minorHAnsi" w:cstheme="minorHAnsi"/>
-          <w:color w:val="auto"/>
-          <w:szCs w:val="24"/>
-        </w:rPr>
-        <w:t xml:space="preserve">rch </w:t>
-      </w:r>
-      <w:r>
-        <w:rPr>
-          <w:rFonts w:asciiTheme="minorHAnsi" w:eastAsia="Times New Roman" w:hAnsiTheme="minorHAnsi" w:cstheme="minorHAnsi"/>
-          <w:color w:val="auto"/>
-          <w:spacing w:val="-2"/>
-          <w:szCs w:val="24"/>
-        </w:rPr>
-        <w:t>g</w:t>
-      </w:r>
-      <w:r>
-        <w:rPr>
-          <w:rFonts w:asciiTheme="minorHAnsi" w:eastAsia="Times New Roman" w:hAnsiTheme="minorHAnsi" w:cstheme="minorHAnsi"/>
-          <w:color w:val="auto"/>
-          <w:szCs w:val="24"/>
-        </w:rPr>
-        <w:t>roup</w:t>
-      </w:r>
-      <w:r>
-        <w:rPr>
-          <w:rFonts w:asciiTheme="minorHAnsi" w:eastAsia="Times New Roman" w:hAnsiTheme="minorHAnsi" w:cstheme="minorHAnsi"/>
-          <w:color w:val="auto"/>
-          <w:spacing w:val="3"/>
-          <w:szCs w:val="24"/>
-        </w:rPr>
-        <w:t xml:space="preserve"> </w:t>
-      </w:r>
-      <w:r>
-        <w:rPr>
-          <w:rFonts w:asciiTheme="minorHAnsi" w:eastAsia="Times New Roman" w:hAnsiTheme="minorHAnsi" w:cstheme="minorHAnsi"/>
-          <w:color w:val="auto"/>
-          <w:szCs w:val="24"/>
-        </w:rPr>
-        <w:t>Hum</w:t>
-      </w:r>
-      <w:r>
-        <w:rPr>
-          <w:rFonts w:asciiTheme="minorHAnsi" w:eastAsia="Times New Roman" w:hAnsiTheme="minorHAnsi" w:cstheme="minorHAnsi"/>
-          <w:color w:val="auto"/>
-          <w:spacing w:val="-1"/>
-          <w:szCs w:val="24"/>
-        </w:rPr>
-        <w:t>a</w:t>
-      </w:r>
-      <w:r>
-        <w:rPr>
-          <w:rFonts w:asciiTheme="minorHAnsi" w:eastAsia="Times New Roman" w:hAnsiTheme="minorHAnsi" w:cstheme="minorHAnsi"/>
-          <w:color w:val="auto"/>
-          <w:szCs w:val="24"/>
-        </w:rPr>
-        <w:t>n T</w:t>
-      </w:r>
-      <w:r>
-        <w:rPr>
-          <w:rFonts w:asciiTheme="minorHAnsi" w:eastAsia="Times New Roman" w:hAnsiTheme="minorHAnsi" w:cstheme="minorHAnsi"/>
-          <w:color w:val="auto"/>
-          <w:spacing w:val="1"/>
-          <w:szCs w:val="24"/>
-        </w:rPr>
-        <w:t>e</w:t>
-      </w:r>
-      <w:r>
-        <w:rPr>
-          <w:rFonts w:asciiTheme="minorHAnsi" w:eastAsia="Times New Roman" w:hAnsiTheme="minorHAnsi" w:cstheme="minorHAnsi"/>
-          <w:color w:val="auto"/>
-          <w:spacing w:val="-1"/>
-          <w:szCs w:val="24"/>
-        </w:rPr>
-        <w:t>c</w:t>
-      </w:r>
-      <w:r>
-        <w:rPr>
-          <w:rFonts w:asciiTheme="minorHAnsi" w:eastAsia="Times New Roman" w:hAnsiTheme="minorHAnsi" w:cstheme="minorHAnsi"/>
-          <w:color w:val="auto"/>
-          <w:szCs w:val="24"/>
-        </w:rPr>
-        <w:t>hnolo</w:t>
-      </w:r>
-      <w:r>
-        <w:rPr>
-          <w:rFonts w:asciiTheme="minorHAnsi" w:eastAsia="Times New Roman" w:hAnsiTheme="minorHAnsi" w:cstheme="minorHAnsi"/>
-          <w:color w:val="auto"/>
-          <w:spacing w:val="3"/>
-          <w:szCs w:val="24"/>
-        </w:rPr>
-        <w:t>g</w:t>
-      </w:r>
-      <w:r>
-        <w:rPr>
-          <w:rFonts w:asciiTheme="minorHAnsi" w:eastAsia="Times New Roman" w:hAnsiTheme="minorHAnsi" w:cstheme="minorHAnsi"/>
-          <w:color w:val="auto"/>
-          <w:szCs w:val="24"/>
-        </w:rPr>
-        <w:t>y</w:t>
-      </w:r>
-      <w:r>
-        <w:rPr>
-          <w:rFonts w:asciiTheme="minorHAnsi" w:eastAsia="Times New Roman" w:hAnsiTheme="minorHAnsi" w:cstheme="minorHAnsi"/>
-          <w:color w:val="auto"/>
-          <w:spacing w:val="-3"/>
-          <w:szCs w:val="24"/>
-        </w:rPr>
-        <w:t xml:space="preserve"> I</w:t>
-      </w:r>
-      <w:r>
-        <w:rPr>
-          <w:rFonts w:asciiTheme="minorHAnsi" w:eastAsia="Times New Roman" w:hAnsiTheme="minorHAnsi" w:cstheme="minorHAnsi"/>
-          <w:color w:val="auto"/>
-          <w:szCs w:val="24"/>
-        </w:rPr>
-        <w:t>nt</w:t>
-      </w:r>
-      <w:r>
-        <w:rPr>
-          <w:rFonts w:asciiTheme="minorHAnsi" w:eastAsia="Times New Roman" w:hAnsiTheme="minorHAnsi" w:cstheme="minorHAnsi"/>
-          <w:color w:val="auto"/>
-          <w:spacing w:val="2"/>
-          <w:szCs w:val="24"/>
-        </w:rPr>
-        <w:t>e</w:t>
-      </w:r>
-      <w:r>
-        <w:rPr>
-          <w:rFonts w:asciiTheme="minorHAnsi" w:eastAsia="Times New Roman" w:hAnsiTheme="minorHAnsi" w:cstheme="minorHAnsi"/>
-          <w:color w:val="auto"/>
-          <w:szCs w:val="24"/>
-        </w:rPr>
-        <w:t>ra</w:t>
-      </w:r>
-      <w:r>
-        <w:rPr>
-          <w:rFonts w:asciiTheme="minorHAnsi" w:eastAsia="Times New Roman" w:hAnsiTheme="minorHAnsi" w:cstheme="minorHAnsi"/>
-          <w:color w:val="auto"/>
-          <w:spacing w:val="-1"/>
-          <w:szCs w:val="24"/>
-        </w:rPr>
-        <w:t>c</w:t>
-      </w:r>
-      <w:r>
-        <w:rPr>
-          <w:rFonts w:asciiTheme="minorHAnsi" w:eastAsia="Times New Roman" w:hAnsiTheme="minorHAnsi" w:cstheme="minorHAnsi"/>
-          <w:color w:val="auto"/>
-          <w:szCs w:val="24"/>
-        </w:rPr>
-        <w:t>t</w:t>
-      </w:r>
-      <w:r>
-        <w:rPr>
-          <w:rFonts w:asciiTheme="minorHAnsi" w:eastAsia="Times New Roman" w:hAnsiTheme="minorHAnsi" w:cstheme="minorHAnsi"/>
-          <w:color w:val="auto"/>
-          <w:spacing w:val="1"/>
-          <w:szCs w:val="24"/>
-        </w:rPr>
-        <w:t>i</w:t>
-      </w:r>
-      <w:r>
-        <w:rPr>
-          <w:rFonts w:asciiTheme="minorHAnsi" w:eastAsia="Times New Roman" w:hAnsiTheme="minorHAnsi" w:cstheme="minorHAnsi"/>
-          <w:color w:val="auto"/>
-          <w:szCs w:val="24"/>
-        </w:rPr>
-        <w:t>on</w:t>
-      </w:r>
-      <w:r>
-        <w:rPr>
-          <w:rFonts w:asciiTheme="minorHAnsi" w:eastAsia="Times New Roman" w:hAnsiTheme="minorHAnsi" w:cstheme="minorHAnsi"/>
-          <w:color w:val="auto"/>
-          <w:spacing w:val="2"/>
-          <w:szCs w:val="24"/>
-        </w:rPr>
-        <w:t xml:space="preserve"> </w:t>
-      </w:r>
-      <w:r>
-        <w:rPr>
-          <w:rFonts w:asciiTheme="minorHAnsi" w:eastAsia="Times New Roman" w:hAnsiTheme="minorHAnsi" w:cstheme="minorHAnsi"/>
-          <w:color w:val="auto"/>
-          <w:szCs w:val="24"/>
-        </w:rPr>
-        <w:t>of</w:t>
-      </w:r>
-      <w:r>
-        <w:rPr>
-          <w:rFonts w:asciiTheme="minorHAnsi" w:eastAsia="Times New Roman" w:hAnsiTheme="minorHAnsi" w:cstheme="minorHAnsi"/>
-          <w:color w:val="auto"/>
-          <w:spacing w:val="-1"/>
-          <w:szCs w:val="24"/>
-        </w:rPr>
-        <w:t xml:space="preserve"> </w:t>
-      </w:r>
-      <w:r>
-        <w:rPr>
-          <w:rFonts w:asciiTheme="minorHAnsi" w:eastAsia="Times New Roman" w:hAnsiTheme="minorHAnsi" w:cstheme="minorHAnsi"/>
-          <w:color w:val="auto"/>
-          <w:szCs w:val="24"/>
-        </w:rPr>
-        <w:t>the E</w:t>
-      </w:r>
-      <w:r>
-        <w:rPr>
-          <w:rFonts w:asciiTheme="minorHAnsi" w:eastAsia="Times New Roman" w:hAnsiTheme="minorHAnsi" w:cstheme="minorHAnsi"/>
-          <w:color w:val="auto"/>
-          <w:spacing w:val="2"/>
-          <w:szCs w:val="24"/>
-        </w:rPr>
-        <w:t>i</w:t>
-      </w:r>
-      <w:r>
-        <w:rPr>
-          <w:rFonts w:asciiTheme="minorHAnsi" w:eastAsia="Times New Roman" w:hAnsiTheme="minorHAnsi" w:cstheme="minorHAnsi"/>
-          <w:color w:val="auto"/>
-          <w:szCs w:val="24"/>
-        </w:rPr>
-        <w:t>ndhov</w:t>
-      </w:r>
-      <w:r>
-        <w:rPr>
-          <w:rFonts w:asciiTheme="minorHAnsi" w:eastAsia="Times New Roman" w:hAnsiTheme="minorHAnsi" w:cstheme="minorHAnsi"/>
-          <w:color w:val="auto"/>
-          <w:spacing w:val="-1"/>
-          <w:szCs w:val="24"/>
-        </w:rPr>
-        <w:t>e</w:t>
-      </w:r>
-      <w:r>
-        <w:rPr>
-          <w:rFonts w:asciiTheme="minorHAnsi" w:eastAsia="Times New Roman" w:hAnsiTheme="minorHAnsi" w:cstheme="minorHAnsi"/>
-          <w:color w:val="auto"/>
-          <w:szCs w:val="24"/>
-        </w:rPr>
-        <w:t>n Univ</w:t>
-      </w:r>
-      <w:r>
-        <w:rPr>
-          <w:rFonts w:asciiTheme="minorHAnsi" w:eastAsia="Times New Roman" w:hAnsiTheme="minorHAnsi" w:cstheme="minorHAnsi"/>
-          <w:color w:val="auto"/>
-          <w:spacing w:val="-1"/>
-          <w:szCs w:val="24"/>
-        </w:rPr>
-        <w:t>e</w:t>
-      </w:r>
-      <w:r>
-        <w:rPr>
-          <w:rFonts w:asciiTheme="minorHAnsi" w:eastAsia="Times New Roman" w:hAnsiTheme="minorHAnsi" w:cstheme="minorHAnsi"/>
-          <w:color w:val="auto"/>
-          <w:szCs w:val="24"/>
-        </w:rPr>
-        <w:t>rsi</w:t>
-      </w:r>
-      <w:r>
-        <w:rPr>
-          <w:rFonts w:asciiTheme="minorHAnsi" w:eastAsia="Times New Roman" w:hAnsiTheme="minorHAnsi" w:cstheme="minorHAnsi"/>
-          <w:color w:val="auto"/>
-          <w:spacing w:val="5"/>
-          <w:szCs w:val="24"/>
-        </w:rPr>
-        <w:t>t</w:t>
-      </w:r>
-      <w:r>
-        <w:rPr>
-          <w:rFonts w:asciiTheme="minorHAnsi" w:eastAsia="Times New Roman" w:hAnsiTheme="minorHAnsi" w:cstheme="minorHAnsi"/>
-          <w:color w:val="auto"/>
-          <w:szCs w:val="24"/>
-        </w:rPr>
-        <w:t xml:space="preserve">y </w:t>
-      </w:r>
-      <w:r>
-        <w:rPr>
-          <w:rFonts w:asciiTheme="minorHAnsi" w:eastAsia="Times New Roman" w:hAnsiTheme="minorHAnsi" w:cstheme="minorHAnsi"/>
-          <w:color w:val="auto"/>
-          <w:position w:val="-1"/>
-          <w:szCs w:val="24"/>
-        </w:rPr>
-        <w:t>of</w:t>
-      </w:r>
-      <w:r>
-        <w:rPr>
-          <w:rFonts w:asciiTheme="minorHAnsi" w:eastAsia="Times New Roman" w:hAnsiTheme="minorHAnsi" w:cstheme="minorHAnsi"/>
-          <w:color w:val="auto"/>
-          <w:spacing w:val="-1"/>
-          <w:position w:val="-1"/>
-          <w:szCs w:val="24"/>
-        </w:rPr>
-        <w:t xml:space="preserve"> </w:t>
-      </w:r>
-      <w:r>
-        <w:rPr>
-          <w:rFonts w:asciiTheme="minorHAnsi" w:eastAsia="Times New Roman" w:hAnsiTheme="minorHAnsi" w:cstheme="minorHAnsi"/>
-          <w:color w:val="auto"/>
-          <w:position w:val="-1"/>
-          <w:szCs w:val="24"/>
-        </w:rPr>
-        <w:t>T</w:t>
-      </w:r>
-      <w:r>
-        <w:rPr>
-          <w:rFonts w:asciiTheme="minorHAnsi" w:eastAsia="Times New Roman" w:hAnsiTheme="minorHAnsi" w:cstheme="minorHAnsi"/>
-          <w:color w:val="auto"/>
-          <w:spacing w:val="-1"/>
-          <w:position w:val="-1"/>
-          <w:szCs w:val="24"/>
-        </w:rPr>
-        <w:t>ec</w:t>
-      </w:r>
-      <w:r>
-        <w:rPr>
-          <w:rFonts w:asciiTheme="minorHAnsi" w:eastAsia="Times New Roman" w:hAnsiTheme="minorHAnsi" w:cstheme="minorHAnsi"/>
-          <w:color w:val="auto"/>
-          <w:position w:val="-1"/>
-          <w:szCs w:val="24"/>
-        </w:rPr>
-        <w:t>hnol</w:t>
-      </w:r>
-      <w:r>
-        <w:rPr>
-          <w:rFonts w:asciiTheme="minorHAnsi" w:eastAsia="Times New Roman" w:hAnsiTheme="minorHAnsi" w:cstheme="minorHAnsi"/>
-          <w:color w:val="auto"/>
-          <w:spacing w:val="3"/>
-          <w:position w:val="-1"/>
-          <w:szCs w:val="24"/>
-        </w:rPr>
-        <w:t>o</w:t>
-      </w:r>
-      <w:r>
-        <w:rPr>
-          <w:rFonts w:asciiTheme="minorHAnsi" w:eastAsia="Times New Roman" w:hAnsiTheme="minorHAnsi" w:cstheme="minorHAnsi"/>
-          <w:color w:val="auto"/>
-          <w:spacing w:val="2"/>
-          <w:position w:val="-1"/>
-          <w:szCs w:val="24"/>
-        </w:rPr>
-        <w:t>g</w:t>
-      </w:r>
-      <w:r>
-        <w:rPr>
-          <w:rFonts w:asciiTheme="minorHAnsi" w:eastAsia="Times New Roman" w:hAnsiTheme="minorHAnsi" w:cstheme="minorHAnsi"/>
-          <w:color w:val="auto"/>
-          <w:spacing w:val="-4"/>
-          <w:position w:val="-1"/>
-          <w:szCs w:val="24"/>
-        </w:rPr>
-        <w:t>y</w:t>
-      </w:r>
-      <w:r>
-        <w:rPr>
-          <w:rFonts w:asciiTheme="minorHAnsi" w:eastAsia="Times New Roman" w:hAnsiTheme="minorHAnsi" w:cstheme="minorHAnsi"/>
-          <w:color w:val="auto"/>
-          <w:position w:val="-1"/>
-          <w:szCs w:val="24"/>
-        </w:rPr>
-        <w:t>.</w:t>
-      </w:r>
-    </w:p>
-    <w:p>
-      <w:pPr>
-        <w:spacing w:after="0" w:line="23" w:lineRule="atLeast"/>
-        <w:contextualSpacing/>
-        <w:rPr>
-          <w:rFonts w:asciiTheme="minorHAnsi" w:hAnsiTheme="minorHAnsi" w:cstheme="minorHAnsi"/>
-          <w:color w:val="auto"/>
-          <w:szCs w:val="24"/>
-        </w:rPr>
-      </w:pPr>
+          <w:rFonts w:asciiTheme="minorHAnsi" w:hAnsiTheme="minorHAnsi" w:cstheme="minorHAnsi"/>
+          <w:color w:val="auto"/>
+          <w:szCs w:val="24"/>
+        </w:rPr>
+        <w:t xml:space="preserve">I know that I can </w:t>
+      </w:r>
+      <w:r>
+        <w:rPr>
+          <w:rFonts w:asciiTheme="minorHAnsi" w:hAnsiTheme="minorHAnsi" w:cstheme="minorHAnsi"/>
+          <w:color w:val="auto"/>
+          <w:szCs w:val="24"/>
+        </w:rPr>
+        <w:t xml:space="preserve">withdraw permission to use </w:t>
+      </w:r>
+      <w:r>
+        <w:rPr>
+          <w:rFonts w:asciiTheme="minorHAnsi" w:hAnsiTheme="minorHAnsi" w:cstheme="minorHAnsi"/>
+          <w:color w:val="auto"/>
+          <w:szCs w:val="24"/>
+        </w:rPr>
+        <w:t>my</w:t>
+      </w:r>
+      <w:r>
+        <w:rPr>
+          <w:rFonts w:asciiTheme="minorHAnsi" w:hAnsiTheme="minorHAnsi" w:cstheme="minorHAnsi"/>
+          <w:color w:val="auto"/>
+          <w:szCs w:val="24"/>
+        </w:rPr>
+        <w:t xml:space="preserve"> data immediately after completing the study. </w:t>
+      </w:r>
+      <w:commentRangeEnd w:id="1"/>
+    </w:p>
+    <w:p>
+      <w:pPr>
+        <w:spacing w:after="0" w:line="23" w:lineRule="atLeast"/>
+        <w:ind w:left="0" w:firstLine="0"/>
+        <w:contextualSpacing/>
+        <w:rPr>
+          <w:rFonts w:asciiTheme="minorHAnsi" w:hAnsiTheme="minorHAnsi" w:cstheme="minorHAnsi"/>
+          <w:color w:val="auto"/>
+          <w:szCs w:val="24"/>
+        </w:rPr>
+      </w:pPr>
+      <w:bookmarkStart w:id="2" w:name="_GoBack"/>
+      <w:bookmarkEnd w:id="2"/>
     </w:p>
     <w:p>
       <w:pPr>
@@ -3056,18 +2120,6 @@
     </w:p>
     <w:p>
       <w:pPr>
-        <w:spacing w:after="0" w:line="23" w:lineRule="atLeast"/>
-        <w:ind w:left="0" w:firstLine="0"/>
-        <w:contextualSpacing/>
-        <w:rPr>
-          <w:rFonts w:asciiTheme="minorHAnsi" w:hAnsiTheme="minorHAnsi" w:cstheme="minorHAnsi"/>
-          <w:color w:val="auto"/>
-          <w:szCs w:val="24"/>
-        </w:rPr>
-      </w:pPr>
-    </w:p>
-    <w:p>
-      <w:pPr>
         <w:pStyle w:val="ListParagraph"/>
         <w:numPr>
           <w:ilvl w:val="0"/>
@@ -3298,9 +2350,9 @@
       </w:r>
     </w:p>
     <w:sectPr>
-      <w:headerReference w:type="default" r:id="rId11"/>
-      <w:headerReference w:type="first" r:id="rId12"/>
-      <w:footerReference w:type="first" r:id="rId13"/>
+      <w:headerReference w:type="default" r:id="rId12"/>
+      <w:headerReference w:type="first" r:id="rId13"/>
+      <w:footerReference w:type="first" r:id="rId14"/>
       <w:pgSz w:w="11920" w:h="16840"/>
       <w:pgMar w:top="1560" w:right="1320" w:bottom="280" w:left="1300" w:header="720" w:footer="720" w:gutter="0"/>
       <w:cols w:space="720"/>
@@ -3311,8 +2363,43 @@
 </w:document>
 </file>
 
+<file path=word/comments.xml><?xml version="1.0" encoding="utf-8"?>
+<w:comments xmlns:wpc="http://schemas.microsoft.com/office/word/2010/wordprocessingCanvas" xmlns:mc="http://schemas.openxmlformats.org/markup-compatibility/2006" xmlns:o="urn:schemas-microsoft-com:office:office" xmlns:r="http://schemas.openxmlformats.org/officeDocument/2006/relationships" xmlns:m="http://schemas.openxmlformats.org/officeDocument/2006/math" xmlns:v="urn:schemas-microsoft-com:vml" xmlns:wp14="http://schemas.microsoft.com/office/word/2010/wordprocessingDrawing" xmlns:wp="http://schemas.openxmlformats.org/drawingml/2006/wordprocessingDrawing" xmlns:w10="urn:schemas-microsoft-com:office:word" xmlns:w="http://schemas.openxmlformats.org/wordprocessingml/2006/main" xmlns:w14="http://schemas.microsoft.com/office/word/2010/wordml" xmlns:w15="http://schemas.microsoft.com/office/word/2012/wordml" xmlns:wpg="http://schemas.microsoft.com/office/word/2010/wordprocessingGroup" xmlns:wpi="http://schemas.microsoft.com/office/word/2010/wordprocessingInk" xmlns:wne="http://schemas.microsoft.com/office/word/2006/wordml" xmlns:wps="http://schemas.microsoft.com/office/word/2010/wordprocessingShape" mc:Ignorable="w14 w15 wp14">
+  <w:comment w:id="0" w:author="Isager, P.M." w:date="2019-10-24T16:28:00Z" w:initials="IP">
+    <w:p>
+      <w:pPr>
+        <w:pStyle w:val="CommentText"/>
+      </w:pPr>
+      <w:r>
+        <w:rPr>
+          <w:rStyle w:val="CommentReference"/>
+        </w:rPr>
+        <w:annotationRef/>
+      </w:r>
+      <w:r>
+        <w:t xml:space="preserve">Gone in the </w:t>
+      </w:r>
+      <w:proofErr w:type="spellStart"/>
+      <w:r>
+        <w:t>Qualtrics</w:t>
+      </w:r>
+      <w:proofErr w:type="spellEnd"/>
+      <w:r>
+        <w:t xml:space="preserve"> version</w:t>
+      </w:r>
+    </w:p>
+  </w:comment>
+</w:comments>
+</file>
+
+<file path=word/commentsExtended.xml><?xml version="1.0" encoding="utf-8"?>
+<w15:commentsEx xmlns:wpc="http://schemas.microsoft.com/office/word/2010/wordprocessingCanvas" xmlns:mc="http://schemas.openxmlformats.org/markup-compatibility/2006" xmlns:o="urn:schemas-microsoft-com:office:office" xmlns:r="http://schemas.openxmlformats.org/officeDocument/2006/relationships" xmlns:m="http://schemas.openxmlformats.org/officeDocument/2006/math" xmlns:v="urn:schemas-microsoft-com:vml" xmlns:wp14="http://schemas.microsoft.com/office/word/2010/wordprocessingDrawing" xmlns:wp="http://schemas.openxmlformats.org/drawingml/2006/wordprocessingDrawing" xmlns:w10="urn:schemas-microsoft-com:office:word" xmlns:w="http://schemas.openxmlformats.org/wordprocessingml/2006/main" xmlns:w14="http://schemas.microsoft.com/office/word/2010/wordml" xmlns:w15="http://schemas.microsoft.com/office/word/2012/wordml" xmlns:wpg="http://schemas.microsoft.com/office/word/2010/wordprocessingGroup" xmlns:wpi="http://schemas.microsoft.com/office/word/2010/wordprocessingInk" xmlns:wne="http://schemas.microsoft.com/office/word/2006/wordml" xmlns:wps="http://schemas.microsoft.com/office/word/2010/wordprocessingShape" mc:Ignorable="w14 w15 wp14">
+  <w15:commentEx w15:paraId="2578DBA6" w15:done="0"/>
+</w15:commentsEx>
+</file>
+
 <file path=word/endnotes.xml><?xml version="1.0" encoding="utf-8"?>
-<w:endnotes xmlns:wpc="http://schemas.microsoft.com/office/word/2010/wordprocessingCanvas" xmlns:cx="http://schemas.microsoft.com/office/drawing/2014/chartex" xmlns:cx1="http://schemas.microsoft.com/office/drawing/2015/9/8/chartex" xmlns:cx2="http://schemas.microsoft.com/office/drawing/2015/10/21/chartex" xmlns:cx3="http://schemas.microsoft.com/office/drawing/2016/5/9/chartex" xmlns:cx4="http://schemas.microsoft.com/office/drawing/2016/5/10/chartex" xmlns:cx5="http://schemas.microsoft.com/office/drawing/2016/5/11/chartex" xmlns:cx6="http://schemas.microsoft.com/office/drawing/2016/5/12/chartex" xmlns:cx7="http://schemas.microsoft.com/office/drawing/2016/5/13/chartex" xmlns:cx8="http://schemas.microsoft.com/office/drawing/2016/5/14/chartex" xmlns:mc="http://schemas.openxmlformats.org/markup-compatibility/2006" xmlns:aink="http://schemas.microsoft.com/office/drawing/2016/ink" xmlns:am3d="http://schemas.microsoft.com/office/drawing/2017/model3d" xmlns:o="urn:schemas-microsoft-com:office:office" xmlns:r="http://schemas.openxmlformats.org/officeDocument/2006/relationships" xmlns:m="http://schemas.openxmlformats.org/officeDocument/2006/math" xmlns:v="urn:schemas-microsoft-com:vml" xmlns:wp14="http://schemas.microsoft.com/office/word/2010/wordprocessingDrawing" xmlns:wp="http://schemas.openxmlformats.org/drawingml/2006/wordprocessingDrawing" xmlns:w10="urn:schemas-microsoft-com:office:word" xmlns:w="http://schemas.openxmlformats.org/wordprocessingml/2006/main" xmlns:w14="http://schemas.microsoft.com/office/word/2010/wordml" xmlns:w15="http://schemas.microsoft.com/office/word/2012/wordml" xmlns:w16cid="http://schemas.microsoft.com/office/word/2016/wordml/cid" xmlns:w16se="http://schemas.microsoft.com/office/word/2015/wordml/symex" xmlns:wpg="http://schemas.microsoft.com/office/word/2010/wordprocessingGroup" xmlns:wpi="http://schemas.microsoft.com/office/word/2010/wordprocessingInk" xmlns:wne="http://schemas.microsoft.com/office/word/2006/wordml" xmlns:wps="http://schemas.microsoft.com/office/word/2010/wordprocessingShape" mc:Ignorable="w14 w15 w16se w16cid wp14">
+<w:endnotes xmlns:wpc="http://schemas.microsoft.com/office/word/2010/wordprocessingCanvas" xmlns:mc="http://schemas.openxmlformats.org/markup-compatibility/2006" xmlns:o="urn:schemas-microsoft-com:office:office" xmlns:r="http://schemas.openxmlformats.org/officeDocument/2006/relationships" xmlns:m="http://schemas.openxmlformats.org/officeDocument/2006/math" xmlns:v="urn:schemas-microsoft-com:vml" xmlns:wp14="http://schemas.microsoft.com/office/word/2010/wordprocessingDrawing" xmlns:wp="http://schemas.openxmlformats.org/drawingml/2006/wordprocessingDrawing" xmlns:w10="urn:schemas-microsoft-com:office:word" xmlns:w="http://schemas.openxmlformats.org/wordprocessingml/2006/main" xmlns:w14="http://schemas.microsoft.com/office/word/2010/wordml" xmlns:w15="http://schemas.microsoft.com/office/word/2012/wordml" xmlns:wpg="http://schemas.microsoft.com/office/word/2010/wordprocessingGroup" xmlns:wpi="http://schemas.microsoft.com/office/word/2010/wordprocessingInk" xmlns:wne="http://schemas.microsoft.com/office/word/2006/wordml" xmlns:wps="http://schemas.microsoft.com/office/word/2010/wordprocessingShape" mc:Ignorable="w14 w15 wp14">
   <w:endnote w:type="separator" w:id="-1">
     <w:p>
       <w:pPr>
@@ -3337,7 +2424,7 @@
 </file>
 
 <file path=word/footer1.xml><?xml version="1.0" encoding="utf-8"?>
-<w:ftr xmlns:wpc="http://schemas.microsoft.com/office/word/2010/wordprocessingCanvas" xmlns:cx="http://schemas.microsoft.com/office/drawing/2014/chartex" xmlns:cx1="http://schemas.microsoft.com/office/drawing/2015/9/8/chartex" xmlns:cx2="http://schemas.microsoft.com/office/drawing/2015/10/21/chartex" xmlns:cx3="http://schemas.microsoft.com/office/drawing/2016/5/9/chartex" xmlns:cx4="http://schemas.microsoft.com/office/drawing/2016/5/10/chartex" xmlns:cx5="http://schemas.microsoft.com/office/drawing/2016/5/11/chartex" xmlns:cx6="http://schemas.microsoft.com/office/drawing/2016/5/12/chartex" xmlns:cx7="http://schemas.microsoft.com/office/drawing/2016/5/13/chartex" xmlns:cx8="http://schemas.microsoft.com/office/drawing/2016/5/14/chartex" xmlns:mc="http://schemas.openxmlformats.org/markup-compatibility/2006" xmlns:aink="http://schemas.microsoft.com/office/drawing/2016/ink" xmlns:am3d="http://schemas.microsoft.com/office/drawing/2017/model3d" xmlns:o="urn:schemas-microsoft-com:office:office" xmlns:r="http://schemas.openxmlformats.org/officeDocument/2006/relationships" xmlns:m="http://schemas.openxmlformats.org/officeDocument/2006/math" xmlns:v="urn:schemas-microsoft-com:vml" xmlns:wp14="http://schemas.microsoft.com/office/word/2010/wordprocessingDrawing" xmlns:wp="http://schemas.openxmlformats.org/drawingml/2006/wordprocessingDrawing" xmlns:w10="urn:schemas-microsoft-com:office:word" xmlns:w="http://schemas.openxmlformats.org/wordprocessingml/2006/main" xmlns:w14="http://schemas.microsoft.com/office/word/2010/wordml" xmlns:w15="http://schemas.microsoft.com/office/word/2012/wordml" xmlns:w16cid="http://schemas.microsoft.com/office/word/2016/wordml/cid" xmlns:w16se="http://schemas.microsoft.com/office/word/2015/wordml/symex" xmlns:wpg="http://schemas.microsoft.com/office/word/2010/wordprocessingGroup" xmlns:wpi="http://schemas.microsoft.com/office/word/2010/wordprocessingInk" xmlns:wne="http://schemas.microsoft.com/office/word/2006/wordml" xmlns:wps="http://schemas.microsoft.com/office/word/2010/wordprocessingShape" mc:Ignorable="w14 w15 w16se w16cid wp14">
+<w:ftr xmlns:wpc="http://schemas.microsoft.com/office/word/2010/wordprocessingCanvas" xmlns:mc="http://schemas.openxmlformats.org/markup-compatibility/2006" xmlns:o="urn:schemas-microsoft-com:office:office" xmlns:r="http://schemas.openxmlformats.org/officeDocument/2006/relationships" xmlns:m="http://schemas.openxmlformats.org/officeDocument/2006/math" xmlns:v="urn:schemas-microsoft-com:vml" xmlns:wp14="http://schemas.microsoft.com/office/word/2010/wordprocessingDrawing" xmlns:wp="http://schemas.openxmlformats.org/drawingml/2006/wordprocessingDrawing" xmlns:w10="urn:schemas-microsoft-com:office:word" xmlns:w="http://schemas.openxmlformats.org/wordprocessingml/2006/main" xmlns:w14="http://schemas.microsoft.com/office/word/2010/wordml" xmlns:w15="http://schemas.microsoft.com/office/word/2012/wordml" xmlns:wpg="http://schemas.microsoft.com/office/word/2010/wordprocessingGroup" xmlns:wpi="http://schemas.microsoft.com/office/word/2010/wordprocessingInk" xmlns:wne="http://schemas.microsoft.com/office/word/2006/wordml" xmlns:wps="http://schemas.microsoft.com/office/word/2010/wordprocessingShape" mc:Ignorable="w14 w15 wp14">
   <w:p>
     <w:pPr>
       <w:pStyle w:val="Footer"/>
@@ -3348,7 +2435,7 @@
 </file>
 
 <file path=word/footnotes.xml><?xml version="1.0" encoding="utf-8"?>
-<w:footnotes xmlns:wpc="http://schemas.microsoft.com/office/word/2010/wordprocessingCanvas" xmlns:cx="http://schemas.microsoft.com/office/drawing/2014/chartex" xmlns:cx1="http://schemas.microsoft.com/office/drawing/2015/9/8/chartex" xmlns:cx2="http://schemas.microsoft.com/office/drawing/2015/10/21/chartex" xmlns:cx3="http://schemas.microsoft.com/office/drawing/2016/5/9/chartex" xmlns:cx4="http://schemas.microsoft.com/office/drawing/2016/5/10/chartex" xmlns:cx5="http://schemas.microsoft.com/office/drawing/2016/5/11/chartex" xmlns:cx6="http://schemas.microsoft.com/office/drawing/2016/5/12/chartex" xmlns:cx7="http://schemas.microsoft.com/office/drawing/2016/5/13/chartex" xmlns:cx8="http://schemas.microsoft.com/office/drawing/2016/5/14/chartex" xmlns:mc="http://schemas.openxmlformats.org/markup-compatibility/2006" xmlns:aink="http://schemas.microsoft.com/office/drawing/2016/ink" xmlns:am3d="http://schemas.microsoft.com/office/drawing/2017/model3d" xmlns:o="urn:schemas-microsoft-com:office:office" xmlns:r="http://schemas.openxmlformats.org/officeDocument/2006/relationships" xmlns:m="http://schemas.openxmlformats.org/officeDocument/2006/math" xmlns:v="urn:schemas-microsoft-com:vml" xmlns:wp14="http://schemas.microsoft.com/office/word/2010/wordprocessingDrawing" xmlns:wp="http://schemas.openxmlformats.org/drawingml/2006/wordprocessingDrawing" xmlns:w10="urn:schemas-microsoft-com:office:word" xmlns:w="http://schemas.openxmlformats.org/wordprocessingml/2006/main" xmlns:w14="http://schemas.microsoft.com/office/word/2010/wordml" xmlns:w15="http://schemas.microsoft.com/office/word/2012/wordml" xmlns:w16cid="http://schemas.microsoft.com/office/word/2016/wordml/cid" xmlns:w16se="http://schemas.microsoft.com/office/word/2015/wordml/symex" xmlns:wpg="http://schemas.microsoft.com/office/word/2010/wordprocessingGroup" xmlns:wpi="http://schemas.microsoft.com/office/word/2010/wordprocessingInk" xmlns:wne="http://schemas.microsoft.com/office/word/2006/wordml" xmlns:wps="http://schemas.microsoft.com/office/word/2010/wordprocessingShape" mc:Ignorable="w14 w15 w16se w16cid wp14">
+<w:footnotes xmlns:wpc="http://schemas.microsoft.com/office/word/2010/wordprocessingCanvas" xmlns:mc="http://schemas.openxmlformats.org/markup-compatibility/2006" xmlns:o="urn:schemas-microsoft-com:office:office" xmlns:r="http://schemas.openxmlformats.org/officeDocument/2006/relationships" xmlns:m="http://schemas.openxmlformats.org/officeDocument/2006/math" xmlns:v="urn:schemas-microsoft-com:vml" xmlns:wp14="http://schemas.microsoft.com/office/word/2010/wordprocessingDrawing" xmlns:wp="http://schemas.openxmlformats.org/drawingml/2006/wordprocessingDrawing" xmlns:w10="urn:schemas-microsoft-com:office:word" xmlns:w="http://schemas.openxmlformats.org/wordprocessingml/2006/main" xmlns:w14="http://schemas.microsoft.com/office/word/2010/wordml" xmlns:w15="http://schemas.microsoft.com/office/word/2012/wordml" xmlns:wpg="http://schemas.microsoft.com/office/word/2010/wordprocessingGroup" xmlns:wpi="http://schemas.microsoft.com/office/word/2010/wordprocessingInk" xmlns:wne="http://schemas.microsoft.com/office/word/2006/wordml" xmlns:wps="http://schemas.microsoft.com/office/word/2010/wordprocessingShape" mc:Ignorable="w14 w15 wp14">
   <w:footnote w:type="separator" w:id="-1">
     <w:p>
       <w:pPr>
@@ -3373,7 +2460,7 @@
 </file>
 
 <file path=word/header1.xml><?xml version="1.0" encoding="utf-8"?>
-<w:hdr xmlns:wpc="http://schemas.microsoft.com/office/word/2010/wordprocessingCanvas" xmlns:cx="http://schemas.microsoft.com/office/drawing/2014/chartex" xmlns:cx1="http://schemas.microsoft.com/office/drawing/2015/9/8/chartex" xmlns:cx2="http://schemas.microsoft.com/office/drawing/2015/10/21/chartex" xmlns:cx3="http://schemas.microsoft.com/office/drawing/2016/5/9/chartex" xmlns:cx4="http://schemas.microsoft.com/office/drawing/2016/5/10/chartex" xmlns:cx5="http://schemas.microsoft.com/office/drawing/2016/5/11/chartex" xmlns:cx6="http://schemas.microsoft.com/office/drawing/2016/5/12/chartex" xmlns:cx7="http://schemas.microsoft.com/office/drawing/2016/5/13/chartex" xmlns:cx8="http://schemas.microsoft.com/office/drawing/2016/5/14/chartex" xmlns:mc="http://schemas.openxmlformats.org/markup-compatibility/2006" xmlns:aink="http://schemas.microsoft.com/office/drawing/2016/ink" xmlns:am3d="http://schemas.microsoft.com/office/drawing/2017/model3d" xmlns:o="urn:schemas-microsoft-com:office:office" xmlns:r="http://schemas.openxmlformats.org/officeDocument/2006/relationships" xmlns:m="http://schemas.openxmlformats.org/officeDocument/2006/math" xmlns:v="urn:schemas-microsoft-com:vml" xmlns:wp14="http://schemas.microsoft.com/office/word/2010/wordprocessingDrawing" xmlns:wp="http://schemas.openxmlformats.org/drawingml/2006/wordprocessingDrawing" xmlns:w10="urn:schemas-microsoft-com:office:word" xmlns:w="http://schemas.openxmlformats.org/wordprocessingml/2006/main" xmlns:w14="http://schemas.microsoft.com/office/word/2010/wordml" xmlns:w15="http://schemas.microsoft.com/office/word/2012/wordml" xmlns:w16cid="http://schemas.microsoft.com/office/word/2016/wordml/cid" xmlns:w16se="http://schemas.microsoft.com/office/word/2015/wordml/symex" xmlns:wpg="http://schemas.microsoft.com/office/word/2010/wordprocessingGroup" xmlns:wpi="http://schemas.microsoft.com/office/word/2010/wordprocessingInk" xmlns:wne="http://schemas.microsoft.com/office/word/2006/wordml" xmlns:wps="http://schemas.microsoft.com/office/word/2010/wordprocessingShape" mc:Ignorable="w14 w15 w16se w16cid wp14">
+<w:hdr xmlns:wpc="http://schemas.microsoft.com/office/word/2010/wordprocessingCanvas" xmlns:mc="http://schemas.openxmlformats.org/markup-compatibility/2006" xmlns:o="urn:schemas-microsoft-com:office:office" xmlns:r="http://schemas.openxmlformats.org/officeDocument/2006/relationships" xmlns:m="http://schemas.openxmlformats.org/officeDocument/2006/math" xmlns:v="urn:schemas-microsoft-com:vml" xmlns:wp14="http://schemas.microsoft.com/office/word/2010/wordprocessingDrawing" xmlns:wp="http://schemas.openxmlformats.org/drawingml/2006/wordprocessingDrawing" xmlns:w10="urn:schemas-microsoft-com:office:word" xmlns:w="http://schemas.openxmlformats.org/wordprocessingml/2006/main" xmlns:w14="http://schemas.microsoft.com/office/word/2010/wordml" xmlns:w15="http://schemas.microsoft.com/office/word/2012/wordml" xmlns:wpg="http://schemas.microsoft.com/office/word/2010/wordprocessingGroup" xmlns:wpi="http://schemas.microsoft.com/office/word/2010/wordprocessingInk" xmlns:wne="http://schemas.microsoft.com/office/word/2006/wordml" xmlns:wps="http://schemas.microsoft.com/office/word/2010/wordprocessingShape" mc:Ignorable="w14 w15 wp14">
   <w:p>
     <w:pPr>
       <w:pStyle w:val="Header"/>
@@ -3436,7 +2523,7 @@
 </file>
 
 <file path=word/header2.xml><?xml version="1.0" encoding="utf-8"?>
-<w:hdr xmlns:wpc="http://schemas.microsoft.com/office/word/2010/wordprocessingCanvas" xmlns:cx="http://schemas.microsoft.com/office/drawing/2014/chartex" xmlns:cx1="http://schemas.microsoft.com/office/drawing/2015/9/8/chartex" xmlns:cx2="http://schemas.microsoft.com/office/drawing/2015/10/21/chartex" xmlns:cx3="http://schemas.microsoft.com/office/drawing/2016/5/9/chartex" xmlns:cx4="http://schemas.microsoft.com/office/drawing/2016/5/10/chartex" xmlns:cx5="http://schemas.microsoft.com/office/drawing/2016/5/11/chartex" xmlns:cx6="http://schemas.microsoft.com/office/drawing/2016/5/12/chartex" xmlns:cx7="http://schemas.microsoft.com/office/drawing/2016/5/13/chartex" xmlns:cx8="http://schemas.microsoft.com/office/drawing/2016/5/14/chartex" xmlns:mc="http://schemas.openxmlformats.org/markup-compatibility/2006" xmlns:aink="http://schemas.microsoft.com/office/drawing/2016/ink" xmlns:am3d="http://schemas.microsoft.com/office/drawing/2017/model3d" xmlns:o="urn:schemas-microsoft-com:office:office" xmlns:r="http://schemas.openxmlformats.org/officeDocument/2006/relationships" xmlns:m="http://schemas.openxmlformats.org/officeDocument/2006/math" xmlns:v="urn:schemas-microsoft-com:vml" xmlns:wp14="http://schemas.microsoft.com/office/word/2010/wordprocessingDrawing" xmlns:wp="http://schemas.openxmlformats.org/drawingml/2006/wordprocessingDrawing" xmlns:w10="urn:schemas-microsoft-com:office:word" xmlns:w="http://schemas.openxmlformats.org/wordprocessingml/2006/main" xmlns:w14="http://schemas.microsoft.com/office/word/2010/wordml" xmlns:w15="http://schemas.microsoft.com/office/word/2012/wordml" xmlns:w16cid="http://schemas.microsoft.com/office/word/2016/wordml/cid" xmlns:w16se="http://schemas.microsoft.com/office/word/2015/wordml/symex" xmlns:wpg="http://schemas.microsoft.com/office/word/2010/wordprocessingGroup" xmlns:wpi="http://schemas.microsoft.com/office/word/2010/wordprocessingInk" xmlns:wne="http://schemas.microsoft.com/office/word/2006/wordml" xmlns:wps="http://schemas.microsoft.com/office/word/2010/wordprocessingShape" mc:Ignorable="w14 w15 w16se w16cid wp14">
+<w:hdr xmlns:wpc="http://schemas.microsoft.com/office/word/2010/wordprocessingCanvas" xmlns:mc="http://schemas.openxmlformats.org/markup-compatibility/2006" xmlns:o="urn:schemas-microsoft-com:office:office" xmlns:r="http://schemas.openxmlformats.org/officeDocument/2006/relationships" xmlns:m="http://schemas.openxmlformats.org/officeDocument/2006/math" xmlns:v="urn:schemas-microsoft-com:vml" xmlns:wp14="http://schemas.microsoft.com/office/word/2010/wordprocessingDrawing" xmlns:wp="http://schemas.openxmlformats.org/drawingml/2006/wordprocessingDrawing" xmlns:w10="urn:schemas-microsoft-com:office:word" xmlns:w="http://schemas.openxmlformats.org/wordprocessingml/2006/main" xmlns:w14="http://schemas.microsoft.com/office/word/2010/wordml" xmlns:w15="http://schemas.microsoft.com/office/word/2012/wordml" xmlns:wpg="http://schemas.microsoft.com/office/word/2010/wordprocessingGroup" xmlns:wpi="http://schemas.microsoft.com/office/word/2010/wordprocessingInk" xmlns:wne="http://schemas.microsoft.com/office/word/2006/wordml" xmlns:wps="http://schemas.microsoft.com/office/word/2010/wordprocessingShape" mc:Ignorable="w14 w15 wp14">
   <w:p>
     <w:pPr>
       <w:pStyle w:val="Header"/>
@@ -3499,7 +2586,7 @@
 </file>
 
 <file path=word/numbering.xml><?xml version="1.0" encoding="utf-8"?>
-<w:numbering xmlns:wpc="http://schemas.microsoft.com/office/word/2010/wordprocessingCanvas" xmlns:cx="http://schemas.microsoft.com/office/drawing/2014/chartex" xmlns:cx1="http://schemas.microsoft.com/office/drawing/2015/9/8/chartex" xmlns:cx2="http://schemas.microsoft.com/office/drawing/2015/10/21/chartex" xmlns:cx3="http://schemas.microsoft.com/office/drawing/2016/5/9/chartex" xmlns:cx4="http://schemas.microsoft.com/office/drawing/2016/5/10/chartex" xmlns:cx5="http://schemas.microsoft.com/office/drawing/2016/5/11/chartex" xmlns:cx6="http://schemas.microsoft.com/office/drawing/2016/5/12/chartex" xmlns:cx7="http://schemas.microsoft.com/office/drawing/2016/5/13/chartex" xmlns:cx8="http://schemas.microsoft.com/office/drawing/2016/5/14/chartex" xmlns:mc="http://schemas.openxmlformats.org/markup-compatibility/2006" xmlns:aink="http://schemas.microsoft.com/office/drawing/2016/ink" xmlns:am3d="http://schemas.microsoft.com/office/drawing/2017/model3d" xmlns:o="urn:schemas-microsoft-com:office:office" xmlns:r="http://schemas.openxmlformats.org/officeDocument/2006/relationships" xmlns:m="http://schemas.openxmlformats.org/officeDocument/2006/math" xmlns:v="urn:schemas-microsoft-com:vml" xmlns:wp14="http://schemas.microsoft.com/office/word/2010/wordprocessingDrawing" xmlns:wp="http://schemas.openxmlformats.org/drawingml/2006/wordprocessingDrawing" xmlns:w10="urn:schemas-microsoft-com:office:word" xmlns:w="http://schemas.openxmlformats.org/wordprocessingml/2006/main" xmlns:w14="http://schemas.microsoft.com/office/word/2010/wordml" xmlns:w15="http://schemas.microsoft.com/office/word/2012/wordml" xmlns:w16cid="http://schemas.microsoft.com/office/word/2016/wordml/cid" xmlns:w16se="http://schemas.microsoft.com/office/word/2015/wordml/symex" xmlns:wpg="http://schemas.microsoft.com/office/word/2010/wordprocessingGroup" xmlns:wpi="http://schemas.microsoft.com/office/word/2010/wordprocessingInk" xmlns:wne="http://schemas.microsoft.com/office/word/2006/wordml" xmlns:wps="http://schemas.microsoft.com/office/word/2010/wordprocessingShape" mc:Ignorable="w14 w15 w16se w16cid wp14">
+<w:numbering xmlns:wpc="http://schemas.microsoft.com/office/word/2010/wordprocessingCanvas" xmlns:mc="http://schemas.openxmlformats.org/markup-compatibility/2006" xmlns:o="urn:schemas-microsoft-com:office:office" xmlns:r="http://schemas.openxmlformats.org/officeDocument/2006/relationships" xmlns:m="http://schemas.openxmlformats.org/officeDocument/2006/math" xmlns:v="urn:schemas-microsoft-com:vml" xmlns:wp14="http://schemas.microsoft.com/office/word/2010/wordprocessingDrawing" xmlns:wp="http://schemas.openxmlformats.org/drawingml/2006/wordprocessingDrawing" xmlns:w10="urn:schemas-microsoft-com:office:word" xmlns:w="http://schemas.openxmlformats.org/wordprocessingml/2006/main" xmlns:w14="http://schemas.microsoft.com/office/word/2010/wordml" xmlns:w15="http://schemas.microsoft.com/office/word/2012/wordml" xmlns:wpg="http://schemas.microsoft.com/office/word/2010/wordprocessingGroup" xmlns:wpi="http://schemas.microsoft.com/office/word/2010/wordprocessingInk" xmlns:wne="http://schemas.microsoft.com/office/word/2006/wordml" xmlns:wps="http://schemas.microsoft.com/office/word/2010/wordprocessingShape" mc:Ignorable="w14 w15 wp14">
   <w:abstractNum w:abstractNumId="0" w15:restartNumberingAfterBreak="0">
     <w:nsid w:val="43FE3683"/>
     <w:multiLevelType w:val="hybridMultilevel"/>
@@ -3851,8 +2938,16 @@
 </w:numbering>
 </file>
 
+<file path=word/people.xml><?xml version="1.0" encoding="utf-8"?>
+<w15:people xmlns:wpc="http://schemas.microsoft.com/office/word/2010/wordprocessingCanvas" xmlns:mc="http://schemas.openxmlformats.org/markup-compatibility/2006" xmlns:o="urn:schemas-microsoft-com:office:office" xmlns:r="http://schemas.openxmlformats.org/officeDocument/2006/relationships" xmlns:m="http://schemas.openxmlformats.org/officeDocument/2006/math" xmlns:v="urn:schemas-microsoft-com:vml" xmlns:wp14="http://schemas.microsoft.com/office/word/2010/wordprocessingDrawing" xmlns:wp="http://schemas.openxmlformats.org/drawingml/2006/wordprocessingDrawing" xmlns:w10="urn:schemas-microsoft-com:office:word" xmlns:w="http://schemas.openxmlformats.org/wordprocessingml/2006/main" xmlns:w14="http://schemas.microsoft.com/office/word/2010/wordml" xmlns:w15="http://schemas.microsoft.com/office/word/2012/wordml" xmlns:wpg="http://schemas.microsoft.com/office/word/2010/wordprocessingGroup" xmlns:wpi="http://schemas.microsoft.com/office/word/2010/wordprocessingInk" xmlns:wne="http://schemas.microsoft.com/office/word/2006/wordml" xmlns:wps="http://schemas.microsoft.com/office/word/2010/wordprocessingShape" mc:Ignorable="w14 w15 wp14">
+  <w15:person w15:author="Isager, P.M.">
+    <w15:presenceInfo w15:providerId="AD" w15:userId="S-1-5-21-1895577662-1677200029-1617787245-1224106"/>
+  </w15:person>
+</w15:people>
+</file>
+
 <file path=word/styles.xml><?xml version="1.0" encoding="utf-8"?>
-<w:styles xmlns:mc="http://schemas.openxmlformats.org/markup-compatibility/2006" xmlns:r="http://schemas.openxmlformats.org/officeDocument/2006/relationships" xmlns:w="http://schemas.openxmlformats.org/wordprocessingml/2006/main" xmlns:w14="http://schemas.microsoft.com/office/word/2010/wordml" xmlns:w15="http://schemas.microsoft.com/office/word/2012/wordml" xmlns:w16cid="http://schemas.microsoft.com/office/word/2016/wordml/cid" xmlns:w16se="http://schemas.microsoft.com/office/word/2015/wordml/symex" mc:Ignorable="w14 w15 w16se w16cid">
+<w:styles xmlns:mc="http://schemas.openxmlformats.org/markup-compatibility/2006" xmlns:r="http://schemas.openxmlformats.org/officeDocument/2006/relationships" xmlns:w="http://schemas.openxmlformats.org/wordprocessingml/2006/main" xmlns:w14="http://schemas.microsoft.com/office/word/2010/wordml" xmlns:w15="http://schemas.microsoft.com/office/word/2012/wordml" mc:Ignorable="w14 w15">
   <w:docDefaults>
     <w:rPrDefault>
       <w:rPr>
@@ -3868,7 +2963,7 @@
       </w:pPr>
     </w:pPrDefault>
   </w:docDefaults>
-  <w:latentStyles w:defLockedState="0" w:defUIPriority="99" w:defSemiHidden="0" w:defUnhideWhenUsed="0" w:defQFormat="0" w:count="377">
+  <w:latentStyles w:defLockedState="0" w:defUIPriority="99" w:defSemiHidden="0" w:defUnhideWhenUsed="0" w:defQFormat="0" w:count="371">
     <w:lsdException w:name="Normal" w:uiPriority="0" w:qFormat="1"/>
     <w:lsdException w:name="heading 1" w:uiPriority="9" w:qFormat="1"/>
     <w:lsdException w:name="heading 2" w:semiHidden="1" w:uiPriority="9" w:unhideWhenUsed="1" w:qFormat="1"/>
@@ -4016,8 +3111,11 @@
     <w:lsdException w:name="Table 3D effects 3" w:semiHidden="1" w:unhideWhenUsed="1"/>
     <w:lsdException w:name="Table Contemporary" w:semiHidden="1" w:unhideWhenUsed="1"/>
     <w:lsdException w:name="Table Elegant" w:semiHidden="1" w:unhideWhenUsed="1"/>
+    <w:lsdException w:name="Table Professional" w:semiHidden="1" w:unhideWhenUsed="1"/>
     <w:lsdException w:name="Table Subtle 1" w:semiHidden="1" w:unhideWhenUsed="1"/>
     <w:lsdException w:name="Table Subtle 2" w:semiHidden="1" w:unhideWhenUsed="1"/>
+    <w:lsdException w:name="Table Web 1" w:semiHidden="1" w:unhideWhenUsed="1"/>
+    <w:lsdException w:name="Table Web 2" w:semiHidden="1" w:unhideWhenUsed="1"/>
     <w:lsdException w:name="Table Web 3" w:semiHidden="1" w:unhideWhenUsed="1"/>
     <w:lsdException w:name="Balloon Text" w:semiHidden="1" w:unhideWhenUsed="1"/>
     <w:lsdException w:name="Table Grid" w:uiPriority="39"/>
@@ -4237,12 +3335,6 @@
     <w:lsdException w:name="List Table 5 Dark Accent 6" w:uiPriority="50"/>
     <w:lsdException w:name="List Table 6 Colorful Accent 6" w:uiPriority="51"/>
     <w:lsdException w:name="List Table 7 Colorful Accent 6" w:uiPriority="52"/>
-    <w:lsdException w:name="Mention" w:semiHidden="1" w:unhideWhenUsed="1"/>
-    <w:lsdException w:name="Smart Hyperlink" w:semiHidden="1" w:unhideWhenUsed="1"/>
-    <w:lsdException w:name="Hashtag" w:semiHidden="1" w:unhideWhenUsed="1"/>
-    <w:lsdException w:name="Unresolved Mention" w:semiHidden="1" w:unhideWhenUsed="1"/>
-    <w:lsdException w:name="Smart Link" w:semiHidden="1" w:unhideWhenUsed="1"/>
-    <w:lsdException w:name="Smart Link Error" w:semiHidden="1" w:unhideWhenUsed="1"/>
   </w:latentStyles>
   <w:style w:type="paragraph" w:default="1" w:styleId="Normal">
     <w:name w:val="Normal"/>
@@ -4828,7 +3920,7 @@
 </file>
 
 <file path=customXml/itemProps1.xml><?xml version="1.0" encoding="utf-8"?>
-<ds:datastoreItem xmlns:ds="http://schemas.openxmlformats.org/officeDocument/2006/customXml" ds:itemID="{5A52359B-0836-4A7E-9210-B0E3A2843977}">
+<ds:datastoreItem xmlns:ds="http://schemas.openxmlformats.org/officeDocument/2006/customXml" ds:itemID="{6D48D375-5CC0-48E8-8AB7-949E202EB0B1}">
   <ds:schemaRefs>
     <ds:schemaRef ds:uri="http://schemas.openxmlformats.org/officeDocument/2006/bibliography"/>
   </ds:schemaRefs>

</xml_diff>